<commit_message>
Need to build AMQPLite in VS before you can build the NUGET package. Update the Quick Start.
</commit_message>
<xml_diff>
--- a/Connect the Dots - Quick Start.docx
+++ b/Connect the Dots - Quick Start.docx
@@ -652,6 +652,11 @@
           <w:numId w:val="1"/>
         </w:numPr>
         <w:ind w:left="1800"/>
+        <w:rPr>
+          <w:rStyle w:val="Hyperlink"/>
+          <w:color w:val="auto"/>
+          <w:u w:val="none"/>
+        </w:rPr>
       </w:pPr>
       <w:r>
         <w:t xml:space="preserve">Download or clone from </w:t>
@@ -675,15 +680,10 @@
         <w:ind w:left="1800"/>
       </w:pPr>
       <w:r>
-        <w:t xml:space="preserve">In the directory where you saved </w:t>
-      </w:r>
-      <w:proofErr w:type="spellStart"/>
-      <w:r>
-        <w:t>AMQPLite</w:t>
-      </w:r>
-      <w:proofErr w:type="spellEnd"/>
-      <w:r>
-        <w:t xml:space="preserve">, open </w:t>
+        <w:t>O</w:t>
+      </w:r>
+      <w:r>
+        <w:t xml:space="preserve">pen </w:t>
       </w:r>
       <w:proofErr w:type="spellStart"/>
       <w:r>
@@ -1599,6 +1599,32 @@
         <w:pStyle w:val="ListParagraph"/>
         <w:ind w:left="1800"/>
       </w:pPr>
+    </w:p>
+    <w:p>
+      <w:pPr>
+        <w:pStyle w:val="ListParagraph"/>
+        <w:numPr>
+          <w:ilvl w:val="3"/>
+          <w:numId w:val="1"/>
+        </w:numPr>
+        <w:pPrChange w:id="0" w:author="Ross Gardler (MS OPEN TECH)" w:date="2014-11-26T23:32:00Z">
+          <w:pPr>
+            <w:pStyle w:val="ListParagraph"/>
+            <w:numPr>
+              <w:ilvl w:val="2"/>
+              <w:numId w:val="1"/>
+            </w:numPr>
+            <w:ind w:left="2160" w:hanging="180"/>
+          </w:pPr>
+        </w:pPrChange>
+      </w:pPr>
+      <w:del w:id="1" w:author="Ross Gardler (MS OPEN TECH)" w:date="2014-11-26T23:32:00Z">
+        <w:r>
+          <w:delText>Build the project in visual studio</w:delText>
+        </w:r>
+      </w:del>
+      <w:bookmarkStart w:id="2" w:name="_GoBack"/>
+      <w:bookmarkEnd w:id="2"/>
     </w:p>
     <w:p>
       <w:pPr>
@@ -1784,7 +1810,11 @@
         </w:r>
       </w:hyperlink>
       <w:r>
-        <w:t>) and save to local disk &lt;</w:t>
+        <w:t xml:space="preserve">) </w:t>
+      </w:r>
+      <w:r>
+        <w:lastRenderedPageBreak/>
+        <w:t>and save to local disk &lt;</w:t>
       </w:r>
       <w:proofErr w:type="spellStart"/>
       <w:r>
@@ -1792,11 +1822,7 @@
       </w:r>
       <w:proofErr w:type="spellEnd"/>
       <w:r>
-        <w:t xml:space="preserve">&gt; (contains keys to manage all </w:t>
-      </w:r>
-      <w:r>
-        <w:lastRenderedPageBreak/>
-        <w:t>resources in your subscriptions, so handle with care).</w:t>
+        <w:t>&gt; (contains keys to manage all resources in your subscriptions, so handle with care).</w:t>
       </w:r>
       <w:r>
         <w:t xml:space="preserve"> Save this to the same folder as the ConnectTheDotsDeploy.exe file is found (Either Azure\</w:t>
@@ -3195,7 +3221,6 @@
         </w:numPr>
       </w:pPr>
       <w:r>
-        <w:lastRenderedPageBreak/>
         <w:t xml:space="preserve">Create </w:t>
       </w:r>
       <w:r>
@@ -3816,12 +3841,7 @@
       </w:r>
       <w:proofErr w:type="spellEnd"/>
       <w:r>
-        <w:t>” con</w:t>
-      </w:r>
-      <w:bookmarkStart w:id="0" w:name="_GoBack"/>
-      <w:bookmarkEnd w:id="0"/>
-      <w:r>
-        <w:t>tents for the query (in step iii/2.)</w:t>
+        <w:t>” contents for the query (in step iii/2.)</w:t>
       </w:r>
     </w:p>
     <w:p>
@@ -5674,15 +5694,27 @@
         </w:pBdr>
         <w:ind w:left="1440"/>
       </w:pPr>
-      <w:r>
-        <w:rPr>
-          <w:rFonts w:ascii="Consolas" w:hAnsi="Consolas" w:cs="Consolas"/>
-          <w:color w:val="000000"/>
-          <w:sz w:val="19"/>
-          <w:szCs w:val="19"/>
-          <w:highlight w:val="white"/>
-        </w:rPr>
-        <w:t xml:space="preserve">Sudo </w:t>
+      <w:proofErr w:type="spellStart"/>
+      <w:r>
+        <w:rPr>
+          <w:rFonts w:ascii="Consolas" w:hAnsi="Consolas" w:cs="Consolas"/>
+          <w:color w:val="000000"/>
+          <w:sz w:val="19"/>
+          <w:szCs w:val="19"/>
+          <w:highlight w:val="white"/>
+        </w:rPr>
+        <w:t>Sudo</w:t>
+      </w:r>
+      <w:proofErr w:type="spellEnd"/>
+      <w:r>
+        <w:rPr>
+          <w:rFonts w:ascii="Consolas" w:hAnsi="Consolas" w:cs="Consolas"/>
+          <w:color w:val="000000"/>
+          <w:sz w:val="19"/>
+          <w:szCs w:val="19"/>
+          <w:highlight w:val="white"/>
+        </w:rPr>
+        <w:t xml:space="preserve"> </w:t>
       </w:r>
       <w:proofErr w:type="spellStart"/>
       <w:r>
@@ -21747,7 +21779,29 @@
           <w:szCs w:val="19"/>
           <w:highlight w:val="white"/>
         </w:rPr>
-        <w:t xml:space="preserve"> creds = </w:t>
+        <w:t xml:space="preserve"> </w:t>
+      </w:r>
+      <w:proofErr w:type="spellStart"/>
+      <w:r>
+        <w:rPr>
+          <w:rFonts w:ascii="Consolas" w:hAnsi="Consolas" w:cs="Consolas"/>
+          <w:color w:val="000000"/>
+          <w:sz w:val="19"/>
+          <w:szCs w:val="19"/>
+          <w:highlight w:val="white"/>
+        </w:rPr>
+        <w:t>creds</w:t>
+      </w:r>
+      <w:proofErr w:type="spellEnd"/>
+      <w:r>
+        <w:rPr>
+          <w:rFonts w:ascii="Consolas" w:hAnsi="Consolas" w:cs="Consolas"/>
+          <w:color w:val="000000"/>
+          <w:sz w:val="19"/>
+          <w:szCs w:val="19"/>
+          <w:highlight w:val="white"/>
+        </w:rPr>
+        <w:t xml:space="preserve"> = </w:t>
       </w:r>
       <w:r>
         <w:rPr>
@@ -22000,7 +22054,29 @@
           <w:szCs w:val="19"/>
           <w:highlight w:val="white"/>
         </w:rPr>
-        <w:t>(creds);</w:t>
+        <w:t>(</w:t>
+      </w:r>
+      <w:proofErr w:type="spellStart"/>
+      <w:r>
+        <w:rPr>
+          <w:rFonts w:ascii="Consolas" w:hAnsi="Consolas" w:cs="Consolas"/>
+          <w:color w:val="000000"/>
+          <w:sz w:val="19"/>
+          <w:szCs w:val="19"/>
+          <w:highlight w:val="white"/>
+        </w:rPr>
+        <w:t>creds</w:t>
+      </w:r>
+      <w:proofErr w:type="spellEnd"/>
+      <w:r>
+        <w:rPr>
+          <w:rFonts w:ascii="Consolas" w:hAnsi="Consolas" w:cs="Consolas"/>
+          <w:color w:val="000000"/>
+          <w:sz w:val="19"/>
+          <w:szCs w:val="19"/>
+          <w:highlight w:val="white"/>
+        </w:rPr>
+        <w:t>);</w:t>
       </w:r>
     </w:p>
     <w:p>
@@ -24381,7 +24457,29 @@
           <w:szCs w:val="19"/>
           <w:highlight w:val="white"/>
         </w:rPr>
-        <w:t>(creds);</w:t>
+        <w:t>(</w:t>
+      </w:r>
+      <w:proofErr w:type="spellStart"/>
+      <w:r>
+        <w:rPr>
+          <w:rFonts w:ascii="Consolas" w:hAnsi="Consolas" w:cs="Consolas"/>
+          <w:color w:val="000000"/>
+          <w:sz w:val="19"/>
+          <w:szCs w:val="19"/>
+          <w:highlight w:val="white"/>
+        </w:rPr>
+        <w:t>creds</w:t>
+      </w:r>
+      <w:proofErr w:type="spellEnd"/>
+      <w:r>
+        <w:rPr>
+          <w:rFonts w:ascii="Consolas" w:hAnsi="Consolas" w:cs="Consolas"/>
+          <w:color w:val="000000"/>
+          <w:sz w:val="19"/>
+          <w:szCs w:val="19"/>
+          <w:highlight w:val="white"/>
+        </w:rPr>
+        <w:t>);</w:t>
       </w:r>
     </w:p>
     <w:p>
@@ -25243,15 +25341,7 @@
         <w:t xml:space="preserve">: use a different port than the default </w:t>
       </w:r>
       <w:r>
-        <w:t>/</w:t>
-      </w:r>
-      <w:proofErr w:type="spellStart"/>
-      <w:r>
-        <w:t>dev</w:t>
-      </w:r>
-      <w:proofErr w:type="spellEnd"/>
-      <w:r>
-        <w:t>/ttyACM0</w:t>
+        <w:t>/dev/ttyACM0</w:t>
       </w:r>
       <w:r>
         <w:t xml:space="preserve">, i.e. </w:t>
@@ -25270,25 +25360,7 @@
           <w:sz w:val="16"/>
           <w:szCs w:val="16"/>
         </w:rPr>
-        <w:t>/</w:t>
-      </w:r>
-      <w:proofErr w:type="spellStart"/>
-      <w:r>
-        <w:rPr>
-          <w:rFonts w:ascii="Courier New" w:hAnsi="Courier New" w:cs="Courier New"/>
-          <w:sz w:val="16"/>
-          <w:szCs w:val="16"/>
-        </w:rPr>
-        <w:t>dev</w:t>
-      </w:r>
-      <w:proofErr w:type="spellEnd"/>
-      <w:r>
-        <w:rPr>
-          <w:rFonts w:ascii="Courier New" w:hAnsi="Courier New" w:cs="Courier New"/>
-          <w:sz w:val="16"/>
-          <w:szCs w:val="16"/>
-        </w:rPr>
-        <w:t>/ttyACM1</w:t>
+        <w:t>/dev/ttyACM1</w:t>
       </w:r>
       <w:r>
         <w:t xml:space="preserve"> </w:t>
@@ -25354,7 +25426,15 @@
         <w:ind w:left="1440"/>
       </w:pPr>
       <w:r>
-        <w:t>If you want to “stress test” your Raspberry PI/network connection, uncomment “</w:t>
+        <w:t xml:space="preserve">If you want to “stress test” your Raspberry PI/network connection, </w:t>
+      </w:r>
+      <w:proofErr w:type="gramStart"/>
+      <w:r>
+        <w:t>uncomment</w:t>
+      </w:r>
+      <w:proofErr w:type="gramEnd"/>
+      <w:r>
+        <w:t xml:space="preserve"> “</w:t>
       </w:r>
       <w:r>
         <w:rPr>
@@ -25386,16 +25466,11 @@
       </w:r>
       <w:proofErr w:type="spellEnd"/>
       <w:r>
-        <w:t xml:space="preserve"> and use –frequency 0 (you may also want to </w:t>
-      </w:r>
-      <w:proofErr w:type="gramStart"/>
-      <w:r>
-        <w:t>un</w:t>
+        <w:t xml:space="preserve"> and use –frequency 0 (you may also want to un</w:t>
       </w:r>
       <w:r>
         <w:t>-</w:t>
       </w:r>
-      <w:proofErr w:type="gramEnd"/>
       <w:r>
         <w:t xml:space="preserve">define the TRACE </w:t>
       </w:r>
@@ -27337,6 +27412,14 @@
     <w:abstractNumId w:val="3"/>
   </w:num>
 </w:numbering>
+</file>
+
+<file path=word/people.xml><?xml version="1.0" encoding="utf-8"?>
+<w15:people xmlns:wpc="http://schemas.microsoft.com/office/word/2010/wordprocessingCanvas" xmlns:mc="http://schemas.openxmlformats.org/markup-compatibility/2006" xmlns:o="urn:schemas-microsoft-com:office:office" xmlns:r="http://schemas.openxmlformats.org/officeDocument/2006/relationships" xmlns:m="http://schemas.openxmlformats.org/officeDocument/2006/math" xmlns:v="urn:schemas-microsoft-com:vml" xmlns:wp14="http://schemas.microsoft.com/office/word/2010/wordprocessingDrawing" xmlns:wp="http://schemas.openxmlformats.org/drawingml/2006/wordprocessingDrawing" xmlns:w10="urn:schemas-microsoft-com:office:word" xmlns:w="http://schemas.openxmlformats.org/wordprocessingml/2006/main" xmlns:w14="http://schemas.microsoft.com/office/word/2010/wordml" xmlns:w15="http://schemas.microsoft.com/office/word/2012/wordml" xmlns:wpg="http://schemas.microsoft.com/office/word/2010/wordprocessingGroup" xmlns:wpi="http://schemas.microsoft.com/office/word/2010/wordprocessingInk" xmlns:wne="http://schemas.microsoft.com/office/word/2006/wordml" xmlns:wps="http://schemas.microsoft.com/office/word/2010/wordprocessingShape" mc:Ignorable="w14 w15 wp14">
+  <w15:person w15:author="Ross Gardler (MS OPEN TECH)">
+    <w15:presenceInfo w15:providerId="AD" w15:userId="S-1-5-21-2127521184-1604012920-1887927527-12249883"/>
+  </w15:person>
+</w15:people>
 </file>
 
 <file path=word/styles.xml><?xml version="1.0" encoding="utf-8"?>
@@ -28310,6 +28393,15 @@
 </file>
 
 <file path=customXml/item1.xml><?xml version="1.0" encoding="utf-8"?>
+<?mso-contentType ?>
+<FormTemplates xmlns="http://schemas.microsoft.com/sharepoint/v3/contenttype/forms">
+  <Display>DocumentLibraryForm</Display>
+  <Edit>DocumentLibraryForm</Edit>
+  <New>DocumentLibraryForm</New>
+</FormTemplates>
+</file>
+
+<file path=customXml/item2.xml><?xml version="1.0" encoding="utf-8"?>
 <ct:contentTypeSchema xmlns:ct="http://schemas.microsoft.com/office/2006/metadata/contentType" xmlns:ma="http://schemas.microsoft.com/office/2006/metadata/properties/metaAttributes" ct:_="" ma:_="" ma:contentTypeName="Document" ma:contentTypeID="0x010100904520E0972A7F4A90AA2FAE3963F8F4" ma:contentTypeVersion="1" ma:contentTypeDescription="Create a new document." ma:contentTypeScope="" ma:versionID="4e3a609257714dcaa6fc957b6cff8646">
   <xsd:schema xmlns:xsd="http://www.w3.org/2001/XMLSchema" xmlns:xs="http://www.w3.org/2001/XMLSchema" xmlns:p="http://schemas.microsoft.com/office/2006/metadata/properties" xmlns:ns3="6a7013dd-676b-4d0f-a097-6ec28d9f176d" targetNamespace="http://schemas.microsoft.com/office/2006/metadata/properties" ma:root="true" ma:fieldsID="79d21f4b50b1a8bae92e9fedc65badb1" ns3:_="">
     <xsd:import namespace="6a7013dd-676b-4d0f-a097-6ec28d9f176d"/>
@@ -28449,15 +28541,6 @@
 </ct:contentTypeSchema>
 </file>
 
-<file path=customXml/item2.xml><?xml version="1.0" encoding="utf-8"?>
-<?mso-contentType ?>
-<FormTemplates xmlns="http://schemas.microsoft.com/sharepoint/v3/contenttype/forms">
-  <Display>DocumentLibraryForm</Display>
-  <Edit>DocumentLibraryForm</Edit>
-  <New>DocumentLibraryForm</New>
-</FormTemplates>
-</file>
-
 <file path=customXml/item3.xml><?xml version="1.0" encoding="utf-8"?>
 <p:properties xmlns:p="http://schemas.microsoft.com/office/2006/metadata/properties" xmlns:xsi="http://www.w3.org/2001/XMLSchema-instance" xmlns:pc="http://schemas.microsoft.com/office/infopath/2007/PartnerControls">
   <documentManagement/>
@@ -28469,6 +28552,14 @@
 </file>
 
 <file path=customXml/itemProps1.xml><?xml version="1.0" encoding="utf-8"?>
+<ds:datastoreItem xmlns:ds="http://schemas.openxmlformats.org/officeDocument/2006/customXml" ds:itemID="{5537CCE8-030B-46CA-A8B5-AE806C4CD1C6}">
+  <ds:schemaRefs>
+    <ds:schemaRef ds:uri="http://schemas.microsoft.com/sharepoint/v3/contenttype/forms"/>
+  </ds:schemaRefs>
+</ds:datastoreItem>
+</file>
+
+<file path=customXml/itemProps2.xml><?xml version="1.0" encoding="utf-8"?>
 <ds:datastoreItem xmlns:ds="http://schemas.openxmlformats.org/officeDocument/2006/customXml" ds:itemID="{05E9594F-6A77-4A35-97C9-A0CE91893518}">
   <ds:schemaRefs>
     <ds:schemaRef ds:uri="http://schemas.microsoft.com/office/2006/metadata/contentType"/>
@@ -28486,14 +28577,6 @@
 </ds:datastoreItem>
 </file>
 
-<file path=customXml/itemProps2.xml><?xml version="1.0" encoding="utf-8"?>
-<ds:datastoreItem xmlns:ds="http://schemas.openxmlformats.org/officeDocument/2006/customXml" ds:itemID="{5537CCE8-030B-46CA-A8B5-AE806C4CD1C6}">
-  <ds:schemaRefs>
-    <ds:schemaRef ds:uri="http://schemas.microsoft.com/sharepoint/v3/contenttype/forms"/>
-  </ds:schemaRefs>
-</ds:datastoreItem>
-</file>
-
 <file path=customXml/itemProps3.xml><?xml version="1.0" encoding="utf-8"?>
 <ds:datastoreItem xmlns:ds="http://schemas.openxmlformats.org/officeDocument/2006/customXml" ds:itemID="{06568755-B636-4AA6-8345-1BDA68E1C089}">
   <ds:schemaRefs>
@@ -28504,7 +28587,7 @@
 </file>
 
 <file path=customXml/itemProps4.xml><?xml version="1.0" encoding="utf-8"?>
-<ds:datastoreItem xmlns:ds="http://schemas.openxmlformats.org/officeDocument/2006/customXml" ds:itemID="{4F78A3AC-B5BA-4160-906B-CF33E67E21C6}">
+<ds:datastoreItem xmlns:ds="http://schemas.openxmlformats.org/officeDocument/2006/customXml" ds:itemID="{D78EF981-7CF8-4F60-B686-0456C4634AD1}">
   <ds:schemaRefs>
     <ds:schemaRef ds:uri="http://schemas.openxmlformats.org/officeDocument/2006/bibliography"/>
   </ds:schemaRefs>

</xml_diff>

<commit_message>
Some more build clarifications - AMPQLite is still missing for me though - more to do
</commit_message>
<xml_diff>
--- a/Connect the Dots - Quick Start.docx
+++ b/Connect the Dots - Quick Start.docx
@@ -653,9 +653,16 @@
         </w:numPr>
         <w:ind w:left="1800"/>
         <w:rPr>
+          <w:ins w:id="0" w:author="Ross Gardler" w:date="2014-11-27T15:25:00Z"/>
           <w:rStyle w:val="Hyperlink"/>
           <w:color w:val="auto"/>
           <w:u w:val="none"/>
+          <w:rPrChange w:id="1" w:author="Ross Gardler" w:date="2014-11-27T15:25:00Z">
+            <w:rPr>
+              <w:ins w:id="2" w:author="Ross Gardler" w:date="2014-11-27T15:25:00Z"/>
+              <w:rStyle w:val="Hyperlink"/>
+            </w:rPr>
+          </w:rPrChange>
         </w:rPr>
       </w:pPr>
       <w:r>
@@ -678,6 +685,65 @@
           <w:numId w:val="1"/>
         </w:numPr>
         <w:ind w:left="1800"/>
+        <w:rPr>
+          <w:rStyle w:val="Hyperlink"/>
+          <w:color w:val="auto"/>
+          <w:u w:val="none"/>
+        </w:rPr>
+      </w:pPr>
+      <w:ins w:id="3" w:author="Ross Gardler" w:date="2014-11-27T15:25:00Z">
+        <w:r>
+          <w:rPr>
+            <w:rStyle w:val="Hyperlink"/>
+          </w:rPr>
+          <w:t xml:space="preserve">Open the project in VS. </w:t>
+        </w:r>
+      </w:ins>
+      <w:ins w:id="4" w:author="Ross Gardler" w:date="2014-11-27T15:27:00Z">
+        <w:r>
+          <w:rPr>
+            <w:rStyle w:val="Hyperlink"/>
+          </w:rPr>
+          <w:t xml:space="preserve">You </w:t>
+        </w:r>
+        <w:proofErr w:type="gramStart"/>
+        <w:r>
+          <w:rPr>
+            <w:rStyle w:val="Hyperlink"/>
+          </w:rPr>
+          <w:t>will likely be told</w:t>
+        </w:r>
+        <w:proofErr w:type="gramEnd"/>
+        <w:r>
+          <w:rPr>
+            <w:rStyle w:val="Hyperlink"/>
+          </w:rPr>
+          <w:t xml:space="preserve"> that a number of items cannot be built. </w:t>
+        </w:r>
+        <w:proofErr w:type="gramStart"/>
+        <w:r>
+          <w:rPr>
+            <w:rStyle w:val="Hyperlink"/>
+          </w:rPr>
+          <w:t>It’s</w:t>
+        </w:r>
+        <w:proofErr w:type="gramEnd"/>
+        <w:r>
+          <w:rPr>
+            <w:rStyle w:val="Hyperlink"/>
+          </w:rPr>
+          <w:t xml:space="preserve"> safe to ignore this for now.</w:t>
+        </w:r>
+      </w:ins>
+    </w:p>
+    <w:p>
+      <w:pPr>
+        <w:pStyle w:val="ListParagraph"/>
+        <w:numPr>
+          <w:ilvl w:val="2"/>
+          <w:numId w:val="1"/>
+        </w:numPr>
+        <w:ind w:left="1800"/>
       </w:pPr>
       <w:r>
         <w:t>O</w:t>
@@ -1607,7 +1673,7 @@
           <w:ilvl w:val="3"/>
           <w:numId w:val="1"/>
         </w:numPr>
-        <w:pPrChange w:id="0" w:author="Ross Gardler (MS OPEN TECH)" w:date="2014-11-26T23:32:00Z">
+        <w:pPrChange w:id="5" w:author="Ross Gardler (MS OPEN TECH)" w:date="2014-11-26T23:32:00Z">
           <w:pPr>
             <w:pStyle w:val="ListParagraph"/>
             <w:numPr>
@@ -1618,13 +1684,11 @@
           </w:pPr>
         </w:pPrChange>
       </w:pPr>
-      <w:del w:id="1" w:author="Ross Gardler (MS OPEN TECH)" w:date="2014-11-26T23:32:00Z">
+      <w:del w:id="6" w:author="Ross Gardler (MS OPEN TECH)" w:date="2014-11-26T23:32:00Z">
         <w:r>
           <w:delText>Build the project in visual studio</w:delText>
         </w:r>
       </w:del>
-      <w:bookmarkStart w:id="2" w:name="_GoBack"/>
-      <w:bookmarkEnd w:id="2"/>
     </w:p>
     <w:p>
       <w:pPr>
@@ -1634,27 +1698,30 @@
           <w:numId w:val="1"/>
         </w:numPr>
         <w:ind w:left="1800"/>
-      </w:pPr>
-      <w:r>
-        <w:t>Open a Developer Command Prompt for VS2013, and run build.cmd</w:t>
-      </w:r>
-      <w:r>
-        <w:t xml:space="preserve"> from the directory in which you saved </w:t>
-      </w:r>
-      <w:proofErr w:type="spellStart"/>
-      <w:r>
-        <w:t>AMQPLite</w:t>
-      </w:r>
-      <w:proofErr w:type="spellEnd"/>
-      <w:r>
-        <w:t xml:space="preserve">. You should now see </w:t>
-      </w:r>
-      <w:r>
-        <w:t>AMQPNetLite.0.1.0-alpha.nupkg</w:t>
-      </w:r>
-      <w:r>
-        <w:t xml:space="preserve"> in the build/packages folder.</w:t>
-      </w:r>
+        <w:rPr>
+          <w:ins w:id="7" w:author="Ross Gardler" w:date="2014-11-27T15:21:00Z"/>
+        </w:rPr>
+      </w:pPr>
+      <w:ins w:id="8" w:author="Ross Gardler" w:date="2014-11-27T15:21:00Z">
+        <w:r>
+          <w:t xml:space="preserve">Build the </w:t>
+        </w:r>
+      </w:ins>
+      <w:ins w:id="9" w:author="Ross Gardler" w:date="2014-11-27T15:22:00Z">
+        <w:r>
+          <w:t xml:space="preserve">AMPQ.NET </w:t>
+        </w:r>
+      </w:ins>
+      <w:ins w:id="10" w:author="Ross Gardler" w:date="2014-11-27T15:21:00Z">
+        <w:r>
+          <w:t>project in Visual Studio</w:t>
+        </w:r>
+      </w:ins>
+      <w:ins w:id="11" w:author="Ross Gardler" w:date="2014-11-27T15:24:00Z">
+        <w:r>
+          <w:t xml:space="preserve">. </w:t>
+        </w:r>
+      </w:ins>
     </w:p>
     <w:p>
       <w:pPr>
@@ -1666,7 +1733,83 @@
         <w:ind w:left="1800"/>
       </w:pPr>
       <w:r>
-        <w:t>Back in Visual Studio, a</w:t>
+        <w:t xml:space="preserve">Open a Developer Command Prompt for VS2013, and run </w:t>
+      </w:r>
+      <w:ins w:id="12" w:author="Ross Gardler" w:date="2014-11-27T15:28:00Z">
+        <w:r>
+          <w:t>‘</w:t>
+        </w:r>
+      </w:ins>
+      <w:r>
+        <w:t>build.cmd</w:t>
+      </w:r>
+      <w:ins w:id="13" w:author="Ross Gardler" w:date="2014-11-27T15:28:00Z">
+        <w:r>
+          <w:t>’</w:t>
+        </w:r>
+      </w:ins>
+      <w:r>
+        <w:t xml:space="preserve"> from the directory in which you saved </w:t>
+      </w:r>
+      <w:proofErr w:type="spellStart"/>
+      <w:r>
+        <w:t>AMQPLite</w:t>
+      </w:r>
+      <w:proofErr w:type="spellEnd"/>
+      <w:r>
+        <w:t xml:space="preserve">. You should now see </w:t>
+      </w:r>
+      <w:r>
+        <w:t>AMQPNetLite.0.1.0-</w:t>
+      </w:r>
+      <w:ins w:id="14" w:author="Ross Gardler" w:date="2014-11-27T15:29:00Z">
+        <w:r>
+          <w:t>beta</w:t>
+        </w:r>
+      </w:ins>
+      <w:del w:id="15" w:author="Ross Gardler" w:date="2014-11-27T15:29:00Z">
+        <w:r>
+          <w:delText>a</w:delText>
+        </w:r>
+      </w:del>
+      <w:del w:id="16" w:author="Ross Gardler" w:date="2014-11-27T15:28:00Z">
+        <w:r>
+          <w:delText>lpha</w:delText>
+        </w:r>
+      </w:del>
+      <w:r>
+        <w:t>.nupkg</w:t>
+      </w:r>
+      <w:r>
+        <w:t xml:space="preserve"> in the build/packages folder.</w:t>
+      </w:r>
+    </w:p>
+    <w:p>
+      <w:pPr>
+        <w:pStyle w:val="ListParagraph"/>
+        <w:numPr>
+          <w:ilvl w:val="2"/>
+          <w:numId w:val="1"/>
+        </w:numPr>
+        <w:ind w:left="1800"/>
+      </w:pPr>
+      <w:r>
+        <w:t>Back in Visual Studio</w:t>
+      </w:r>
+      <w:ins w:id="17" w:author="Ross Gardler" w:date="2014-11-27T15:29:00Z">
+        <w:r>
+          <w:t xml:space="preserve">. Reopen the connect the dots solution and </w:t>
+        </w:r>
+      </w:ins>
+      <w:del w:id="18" w:author="Ross Gardler" w:date="2014-11-27T15:29:00Z">
+        <w:r>
+          <w:delText xml:space="preserve">, </w:delText>
+        </w:r>
+      </w:del>
+      <w:bookmarkStart w:id="19" w:name="_GoBack"/>
+      <w:bookmarkEnd w:id="19"/>
+      <w:r>
+        <w:t>a</w:t>
       </w:r>
       <w:r>
         <w:t xml:space="preserve">dd </w:t>
@@ -1776,6 +1919,7 @@
         </w:numPr>
       </w:pPr>
       <w:r>
+        <w:lastRenderedPageBreak/>
         <w:t xml:space="preserve">Download </w:t>
       </w:r>
       <w:proofErr w:type="spellStart"/>
@@ -1810,11 +1954,7 @@
         </w:r>
       </w:hyperlink>
       <w:r>
-        <w:t xml:space="preserve">) </w:t>
-      </w:r>
-      <w:r>
-        <w:lastRenderedPageBreak/>
-        <w:t>and save to local disk &lt;</w:t>
+        <w:t>) and save to local disk &lt;</w:t>
       </w:r>
       <w:proofErr w:type="spellStart"/>
       <w:r>
@@ -3140,6 +3280,7 @@
         <w:ind w:left="1440"/>
       </w:pPr>
       <w:r>
+        <w:lastRenderedPageBreak/>
         <w:t>As you can see in Figure 4,</w:t>
       </w:r>
       <w:r>
@@ -3755,6 +3896,7 @@
         </w:numPr>
       </w:pPr>
       <w:r>
+        <w:lastRenderedPageBreak/>
         <w:t>Policy name “</w:t>
       </w:r>
       <w:proofErr w:type="spellStart"/>
@@ -3811,7 +3953,6 @@
         </w:numPr>
       </w:pPr>
       <w:r>
-        <w:lastRenderedPageBreak/>
         <w:t>Create a</w:t>
       </w:r>
       <w:r>
@@ -4657,6 +4798,7 @@
         </w:numPr>
       </w:pPr>
       <w:r>
+        <w:lastRenderedPageBreak/>
         <w:t>Create a directory /home/pi/</w:t>
       </w:r>
       <w:r>
@@ -4719,7 +4861,6 @@
           <w:sz w:val="16"/>
           <w:szCs w:val="16"/>
         </w:rPr>
-        <w:lastRenderedPageBreak/>
         <w:t>mkdir</w:t>
       </w:r>
       <w:proofErr w:type="spellEnd"/>
@@ -5703,6 +5844,7 @@
           <w:szCs w:val="19"/>
           <w:highlight w:val="white"/>
         </w:rPr>
+        <w:lastRenderedPageBreak/>
         <w:t>Sudo</w:t>
       </w:r>
       <w:proofErr w:type="spellEnd"/>
@@ -5837,7 +5979,6 @@
         <w:ind w:left="1440"/>
       </w:pPr>
       <w:r>
-        <w:lastRenderedPageBreak/>
         <w:t xml:space="preserve">When you are in the </w:t>
       </w:r>
       <w:proofErr w:type="spellStart"/>
@@ -27416,6 +27557,9 @@
 
 <file path=word/people.xml><?xml version="1.0" encoding="utf-8"?>
 <w15:people xmlns:wpc="http://schemas.microsoft.com/office/word/2010/wordprocessingCanvas" xmlns:mc="http://schemas.openxmlformats.org/markup-compatibility/2006" xmlns:o="urn:schemas-microsoft-com:office:office" xmlns:r="http://schemas.openxmlformats.org/officeDocument/2006/relationships" xmlns:m="http://schemas.openxmlformats.org/officeDocument/2006/math" xmlns:v="urn:schemas-microsoft-com:vml" xmlns:wp14="http://schemas.microsoft.com/office/word/2010/wordprocessingDrawing" xmlns:wp="http://schemas.openxmlformats.org/drawingml/2006/wordprocessingDrawing" xmlns:w10="urn:schemas-microsoft-com:office:word" xmlns:w="http://schemas.openxmlformats.org/wordprocessingml/2006/main" xmlns:w14="http://schemas.microsoft.com/office/word/2010/wordml" xmlns:w15="http://schemas.microsoft.com/office/word/2012/wordml" xmlns:wpg="http://schemas.microsoft.com/office/word/2010/wordprocessingGroup" xmlns:wpi="http://schemas.microsoft.com/office/word/2010/wordprocessingInk" xmlns:wne="http://schemas.microsoft.com/office/word/2006/wordml" xmlns:wps="http://schemas.microsoft.com/office/word/2010/wordprocessingShape" mc:Ignorable="w14 w15 wp14">
+  <w15:person w15:author="Ross Gardler">
+    <w15:presenceInfo w15:providerId="Windows Live" w15:userId="d66b9407fb17d322"/>
+  </w15:person>
   <w15:person w15:author="Ross Gardler (MS OPEN TECH)">
     <w15:presenceInfo w15:providerId="AD" w15:userId="S-1-5-21-2127521184-1604012920-1887927527-12249883"/>
   </w15:person>
@@ -28393,15 +28537,6 @@
 </file>
 
 <file path=customXml/item1.xml><?xml version="1.0" encoding="utf-8"?>
-<?mso-contentType ?>
-<FormTemplates xmlns="http://schemas.microsoft.com/sharepoint/v3/contenttype/forms">
-  <Display>DocumentLibraryForm</Display>
-  <Edit>DocumentLibraryForm</Edit>
-  <New>DocumentLibraryForm</New>
-</FormTemplates>
-</file>
-
-<file path=customXml/item2.xml><?xml version="1.0" encoding="utf-8"?>
 <ct:contentTypeSchema xmlns:ct="http://schemas.microsoft.com/office/2006/metadata/contentType" xmlns:ma="http://schemas.microsoft.com/office/2006/metadata/properties/metaAttributes" ct:_="" ma:_="" ma:contentTypeName="Document" ma:contentTypeID="0x010100904520E0972A7F4A90AA2FAE3963F8F4" ma:contentTypeVersion="1" ma:contentTypeDescription="Create a new document." ma:contentTypeScope="" ma:versionID="4e3a609257714dcaa6fc957b6cff8646">
   <xsd:schema xmlns:xsd="http://www.w3.org/2001/XMLSchema" xmlns:xs="http://www.w3.org/2001/XMLSchema" xmlns:p="http://schemas.microsoft.com/office/2006/metadata/properties" xmlns:ns3="6a7013dd-676b-4d0f-a097-6ec28d9f176d" targetNamespace="http://schemas.microsoft.com/office/2006/metadata/properties" ma:root="true" ma:fieldsID="79d21f4b50b1a8bae92e9fedc65badb1" ns3:_="">
     <xsd:import namespace="6a7013dd-676b-4d0f-a097-6ec28d9f176d"/>
@@ -28541,6 +28676,15 @@
 </ct:contentTypeSchema>
 </file>
 
+<file path=customXml/item2.xml><?xml version="1.0" encoding="utf-8"?>
+<?mso-contentType ?>
+<FormTemplates xmlns="http://schemas.microsoft.com/sharepoint/v3/contenttype/forms">
+  <Display>DocumentLibraryForm</Display>
+  <Edit>DocumentLibraryForm</Edit>
+  <New>DocumentLibraryForm</New>
+</FormTemplates>
+</file>
+
 <file path=customXml/item3.xml><?xml version="1.0" encoding="utf-8"?>
 <p:properties xmlns:p="http://schemas.microsoft.com/office/2006/metadata/properties" xmlns:xsi="http://www.w3.org/2001/XMLSchema-instance" xmlns:pc="http://schemas.microsoft.com/office/infopath/2007/PartnerControls">
   <documentManagement/>
@@ -28552,14 +28696,6 @@
 </file>
 
 <file path=customXml/itemProps1.xml><?xml version="1.0" encoding="utf-8"?>
-<ds:datastoreItem xmlns:ds="http://schemas.openxmlformats.org/officeDocument/2006/customXml" ds:itemID="{5537CCE8-030B-46CA-A8B5-AE806C4CD1C6}">
-  <ds:schemaRefs>
-    <ds:schemaRef ds:uri="http://schemas.microsoft.com/sharepoint/v3/contenttype/forms"/>
-  </ds:schemaRefs>
-</ds:datastoreItem>
-</file>
-
-<file path=customXml/itemProps2.xml><?xml version="1.0" encoding="utf-8"?>
 <ds:datastoreItem xmlns:ds="http://schemas.openxmlformats.org/officeDocument/2006/customXml" ds:itemID="{05E9594F-6A77-4A35-97C9-A0CE91893518}">
   <ds:schemaRefs>
     <ds:schemaRef ds:uri="http://schemas.microsoft.com/office/2006/metadata/contentType"/>
@@ -28577,6 +28713,14 @@
 </ds:datastoreItem>
 </file>
 
+<file path=customXml/itemProps2.xml><?xml version="1.0" encoding="utf-8"?>
+<ds:datastoreItem xmlns:ds="http://schemas.openxmlformats.org/officeDocument/2006/customXml" ds:itemID="{5537CCE8-030B-46CA-A8B5-AE806C4CD1C6}">
+  <ds:schemaRefs>
+    <ds:schemaRef ds:uri="http://schemas.microsoft.com/sharepoint/v3/contenttype/forms"/>
+  </ds:schemaRefs>
+</ds:datastoreItem>
+</file>
+
 <file path=customXml/itemProps3.xml><?xml version="1.0" encoding="utf-8"?>
 <ds:datastoreItem xmlns:ds="http://schemas.openxmlformats.org/officeDocument/2006/customXml" ds:itemID="{06568755-B636-4AA6-8345-1BDA68E1C089}">
   <ds:schemaRefs>
@@ -28587,7 +28731,7 @@
 </file>
 
 <file path=customXml/itemProps4.xml><?xml version="1.0" encoding="utf-8"?>
-<ds:datastoreItem xmlns:ds="http://schemas.openxmlformats.org/officeDocument/2006/customXml" ds:itemID="{D78EF981-7CF8-4F60-B686-0456C4634AD1}">
+<ds:datastoreItem xmlns:ds="http://schemas.openxmlformats.org/officeDocument/2006/customXml" ds:itemID="{B02B01B9-0BCF-4AAF-BC64-203EC0580414}">
   <ds:schemaRefs>
     <ds:schemaRef ds:uri="http://schemas.openxmlformats.org/officeDocument/2006/bibliography"/>
   </ds:schemaRefs>

</xml_diff>

<commit_message>
Note the fact that NuGet does not seem to work for AMQPLite
</commit_message>
<xml_diff>
--- a/Connect the Dots - Quick Start.docx
+++ b/Connect the Dots - Quick Start.docx
@@ -258,14 +258,27 @@
       <w:r>
         <w:t xml:space="preserve">Figure </w:t>
       </w:r>
-      <w:fldSimple w:instr=" SEQ Figure \* ARABIC ">
-        <w:r>
-          <w:rPr>
-            <w:noProof/>
-          </w:rPr>
-          <w:t>1</w:t>
-        </w:r>
-      </w:fldSimple>
+      <w:r>
+        <w:fldChar w:fldCharType="begin"/>
+      </w:r>
+      <w:r>
+        <w:instrText xml:space="preserve"> SEQ Figure \* ARABIC </w:instrText>
+      </w:r>
+      <w:r>
+        <w:fldChar w:fldCharType="separate"/>
+      </w:r>
+      <w:r>
+        <w:rPr>
+          <w:noProof/>
+        </w:rPr>
+        <w:t>1</w:t>
+      </w:r>
+      <w:r>
+        <w:rPr>
+          <w:noProof/>
+        </w:rPr>
+        <w:fldChar w:fldCharType="end"/>
+      </w:r>
       <w:r>
         <w:t>: ConnectTheDots.IO architecture</w:t>
       </w:r>
@@ -611,11 +624,20 @@
       <w:pPr>
         <w:ind w:left="1440"/>
       </w:pPr>
+      <w:commentRangeStart w:id="0"/>
       <w:r>
         <w:t xml:space="preserve">If </w:t>
       </w:r>
       <w:r>
-        <w:t xml:space="preserve">you get build errors showing that </w:t>
+        <w:t xml:space="preserve">you get build errors showing </w:t>
+      </w:r>
+      <w:proofErr w:type="gramStart"/>
+      <w:r>
+        <w:t>that</w:t>
+      </w:r>
+      <w:proofErr w:type="gramEnd"/>
+      <w:r>
+        <w:t xml:space="preserve"> </w:t>
       </w:r>
       <w:r>
         <w:t xml:space="preserve">the AMQP.Net Lite </w:t>
@@ -642,6 +664,13 @@
       </w:r>
       <w:r>
         <w:t xml:space="preserve"> need to build it yourself:</w:t>
+      </w:r>
+      <w:commentRangeEnd w:id="0"/>
+      <w:r>
+        <w:rPr>
+          <w:rStyle w:val="CommentReference"/>
+        </w:rPr>
+        <w:commentReference w:id="0"/>
       </w:r>
     </w:p>
     <w:p>
@@ -653,13 +682,13 @@
         </w:numPr>
         <w:ind w:left="1800"/>
         <w:rPr>
-          <w:ins w:id="0" w:author="Ross Gardler" w:date="2014-11-27T15:25:00Z"/>
+          <w:ins w:id="2" w:author="Ross Gardler" w:date="2014-11-27T15:25:00Z"/>
           <w:rStyle w:val="Hyperlink"/>
           <w:color w:val="auto"/>
           <w:u w:val="none"/>
-          <w:rPrChange w:id="1" w:author="Ross Gardler" w:date="2014-11-27T15:25:00Z">
+          <w:rPrChange w:id="3" w:author="Ross Gardler" w:date="2014-11-27T15:25:00Z">
             <w:rPr>
-              <w:ins w:id="2" w:author="Ross Gardler" w:date="2014-11-27T15:25:00Z"/>
+              <w:ins w:id="4" w:author="Ross Gardler" w:date="2014-11-27T15:25:00Z"/>
               <w:rStyle w:val="Hyperlink"/>
             </w:rPr>
           </w:rPrChange>
@@ -668,7 +697,7 @@
       <w:r>
         <w:t xml:space="preserve">Download or clone from </w:t>
       </w:r>
-      <w:hyperlink r:id="rId17" w:history="1">
+      <w:hyperlink r:id="rId19" w:history="1">
         <w:r>
           <w:rPr>
             <w:rStyle w:val="Hyperlink"/>
@@ -691,7 +720,7 @@
           <w:u w:val="none"/>
         </w:rPr>
       </w:pPr>
-      <w:ins w:id="3" w:author="Ross Gardler" w:date="2014-11-27T15:25:00Z">
+      <w:ins w:id="5" w:author="Ross Gardler" w:date="2014-11-27T15:25:00Z">
         <w:r>
           <w:rPr>
             <w:rStyle w:val="Hyperlink"/>
@@ -699,7 +728,7 @@
           <w:t xml:space="preserve">Open the project in VS. </w:t>
         </w:r>
       </w:ins>
-      <w:ins w:id="4" w:author="Ross Gardler" w:date="2014-11-27T15:27:00Z">
+      <w:ins w:id="6" w:author="Ross Gardler" w:date="2014-11-27T15:27:00Z">
         <w:r>
           <w:rPr>
             <w:rStyle w:val="Hyperlink"/>
@@ -1673,7 +1702,7 @@
           <w:ilvl w:val="3"/>
           <w:numId w:val="1"/>
         </w:numPr>
-        <w:pPrChange w:id="5" w:author="Ross Gardler (MS OPEN TECH)" w:date="2014-11-26T23:32:00Z">
+        <w:pPrChange w:id="7" w:author="Ross Gardler (MS OPEN TECH)" w:date="2014-11-26T23:32:00Z">
           <w:pPr>
             <w:pStyle w:val="ListParagraph"/>
             <w:numPr>
@@ -1684,7 +1713,7 @@
           </w:pPr>
         </w:pPrChange>
       </w:pPr>
-      <w:del w:id="6" w:author="Ross Gardler (MS OPEN TECH)" w:date="2014-11-26T23:32:00Z">
+      <w:del w:id="8" w:author="Ross Gardler (MS OPEN TECH)" w:date="2014-11-26T23:32:00Z">
         <w:r>
           <w:delText>Build the project in visual studio</w:delText>
         </w:r>
@@ -1699,25 +1728,25 @@
         </w:numPr>
         <w:ind w:left="1800"/>
         <w:rPr>
-          <w:ins w:id="7" w:author="Ross Gardler" w:date="2014-11-27T15:21:00Z"/>
-        </w:rPr>
-      </w:pPr>
-      <w:ins w:id="8" w:author="Ross Gardler" w:date="2014-11-27T15:21:00Z">
+          <w:ins w:id="9" w:author="Ross Gardler" w:date="2014-11-27T15:21:00Z"/>
+        </w:rPr>
+      </w:pPr>
+      <w:ins w:id="10" w:author="Ross Gardler" w:date="2014-11-27T15:21:00Z">
         <w:r>
           <w:t xml:space="preserve">Build the </w:t>
         </w:r>
       </w:ins>
-      <w:ins w:id="9" w:author="Ross Gardler" w:date="2014-11-27T15:22:00Z">
+      <w:ins w:id="11" w:author="Ross Gardler" w:date="2014-11-27T15:22:00Z">
         <w:r>
           <w:t xml:space="preserve">AMPQ.NET </w:t>
         </w:r>
       </w:ins>
-      <w:ins w:id="10" w:author="Ross Gardler" w:date="2014-11-27T15:21:00Z">
+      <w:ins w:id="12" w:author="Ross Gardler" w:date="2014-11-27T15:21:00Z">
         <w:r>
           <w:t>project in Visual Studio</w:t>
         </w:r>
       </w:ins>
-      <w:ins w:id="11" w:author="Ross Gardler" w:date="2014-11-27T15:24:00Z">
+      <w:ins w:id="13" w:author="Ross Gardler" w:date="2014-11-27T15:24:00Z">
         <w:r>
           <w:t xml:space="preserve">. </w:t>
         </w:r>
@@ -1735,7 +1764,7 @@
       <w:r>
         <w:t xml:space="preserve">Open a Developer Command Prompt for VS2013, and run </w:t>
       </w:r>
-      <w:ins w:id="12" w:author="Ross Gardler" w:date="2014-11-27T15:28:00Z">
+      <w:ins w:id="14" w:author="Ross Gardler" w:date="2014-11-27T15:28:00Z">
         <w:r>
           <w:t>‘</w:t>
         </w:r>
@@ -1743,7 +1772,7 @@
       <w:r>
         <w:t>build.cmd</w:t>
       </w:r>
-      <w:ins w:id="13" w:author="Ross Gardler" w:date="2014-11-27T15:28:00Z">
+      <w:ins w:id="15" w:author="Ross Gardler" w:date="2014-11-27T15:28:00Z">
         <w:r>
           <w:t>’</w:t>
         </w:r>
@@ -1762,17 +1791,17 @@
       <w:r>
         <w:t>AMQPNetLite.0.1.0-</w:t>
       </w:r>
-      <w:ins w:id="14" w:author="Ross Gardler" w:date="2014-11-27T15:29:00Z">
+      <w:ins w:id="16" w:author="Ross Gardler" w:date="2014-11-27T15:29:00Z">
         <w:r>
           <w:t>beta</w:t>
         </w:r>
       </w:ins>
-      <w:del w:id="15" w:author="Ross Gardler" w:date="2014-11-27T15:29:00Z">
+      <w:del w:id="17" w:author="Ross Gardler" w:date="2014-11-27T15:29:00Z">
         <w:r>
           <w:delText>a</w:delText>
         </w:r>
       </w:del>
-      <w:del w:id="16" w:author="Ross Gardler" w:date="2014-11-27T15:28:00Z">
+      <w:del w:id="18" w:author="Ross Gardler" w:date="2014-11-27T15:28:00Z">
         <w:r>
           <w:delText>lpha</w:delText>
         </w:r>
@@ -1796,18 +1825,16 @@
       <w:r>
         <w:t>Back in Visual Studio</w:t>
       </w:r>
-      <w:ins w:id="17" w:author="Ross Gardler" w:date="2014-11-27T15:29:00Z">
+      <w:ins w:id="19" w:author="Ross Gardler" w:date="2014-11-27T15:29:00Z">
         <w:r>
           <w:t xml:space="preserve">. Reopen the connect the dots solution and </w:t>
         </w:r>
       </w:ins>
-      <w:del w:id="18" w:author="Ross Gardler" w:date="2014-11-27T15:29:00Z">
+      <w:del w:id="20" w:author="Ross Gardler" w:date="2014-11-27T15:29:00Z">
         <w:r>
           <w:delText xml:space="preserve">, </w:delText>
         </w:r>
       </w:del>
-      <w:bookmarkStart w:id="19" w:name="_GoBack"/>
-      <w:bookmarkEnd w:id="19"/>
       <w:r>
         <w:t>a</w:t>
       </w:r>
@@ -1945,7 +1972,7 @@
       <w:r>
         <w:t xml:space="preserve">Go to </w:t>
       </w:r>
-      <w:hyperlink r:id="rId18" w:history="1">
+      <w:hyperlink r:id="rId20" w:history="1">
         <w:r>
           <w:rPr>
             <w:rStyle w:val="Hyperlink"/>
@@ -3406,7 +3433,7 @@
       <w:r>
         <w:t xml:space="preserve"> sign up at </w:t>
       </w:r>
-      <w:hyperlink r:id="rId19" w:history="1">
+      <w:hyperlink r:id="rId21" w:history="1">
         <w:r>
           <w:rPr>
             <w:rStyle w:val="Hyperlink"/>
@@ -3447,7 +3474,7 @@
       <w:r>
         <w:t xml:space="preserve"> the </w:t>
       </w:r>
-      <w:hyperlink r:id="rId20" w:history="1">
+      <w:hyperlink r:id="rId22" w:history="1">
         <w:r>
           <w:rPr>
             <w:rStyle w:val="Hyperlink"/>
@@ -3748,7 +3775,7 @@
                     <pic:cNvPicPr/>
                   </pic:nvPicPr>
                   <pic:blipFill>
-                    <a:blip r:embed="rId21"/>
+                    <a:blip r:embed="rId23"/>
                     <a:stretch>
                       <a:fillRect/>
                     </a:stretch>
@@ -4151,7 +4178,7 @@
       <w:r>
         <w:t xml:space="preserve"> </w:t>
       </w:r>
-      <w:hyperlink r:id="rId22" w:history="1">
+      <w:hyperlink r:id="rId24" w:history="1">
         <w:r>
           <w:rPr>
             <w:rStyle w:val="Hyperlink"/>
@@ -4197,7 +4224,7 @@
       <w:r>
         <w:t xml:space="preserve">Browse to </w:t>
       </w:r>
-      <w:hyperlink r:id="rId23" w:history="1">
+      <w:hyperlink r:id="rId25" w:history="1">
         <w:r>
           <w:rPr>
             <w:rStyle w:val="Hyperlink"/>
@@ -4364,7 +4391,7 @@
       <w:r>
         <w:t xml:space="preserve"> SD Card or download a NOOBS image as per the instructions on </w:t>
       </w:r>
-      <w:hyperlink r:id="rId24" w:history="1">
+      <w:hyperlink r:id="rId26" w:history="1">
         <w:r>
           <w:rPr>
             <w:rStyle w:val="Hyperlink"/>
@@ -4392,7 +4419,7 @@
       <w:r>
         <w:t xml:space="preserve"> (see </w:t>
       </w:r>
-      <w:hyperlink r:id="rId25" w:history="1">
+      <w:hyperlink r:id="rId27" w:history="1">
         <w:r>
           <w:rPr>
             <w:rStyle w:val="Hyperlink"/>
@@ -4421,7 +4448,7 @@
       <w:r>
         <w:t xml:space="preserve">, either via a </w:t>
       </w:r>
-      <w:hyperlink r:id="rId26" w:history="1">
+      <w:hyperlink r:id="rId28" w:history="1">
         <w:r>
           <w:rPr>
             <w:rStyle w:val="Hyperlink"/>
@@ -4441,7 +4468,7 @@
       <w:r>
         <w:t xml:space="preserve">(enable once as per </w:t>
       </w:r>
-      <w:hyperlink r:id="rId27" w:history="1">
+      <w:hyperlink r:id="rId29" w:history="1">
         <w:r>
           <w:rPr>
             <w:rStyle w:val="Hyperlink"/>
@@ -4475,7 +4502,7 @@
       <w:r>
         <w:t xml:space="preserve"> and PSCP from </w:t>
       </w:r>
-      <w:hyperlink r:id="rId28" w:history="1">
+      <w:hyperlink r:id="rId30" w:history="1">
         <w:r>
           <w:rPr>
             <w:rStyle w:val="Hyperlink"/>
@@ -6215,7 +6242,7 @@
       <w:r>
         <w:t xml:space="preserve">Install and run the </w:t>
       </w:r>
-      <w:hyperlink r:id="rId29" w:history="1">
+      <w:hyperlink r:id="rId31" w:history="1">
         <w:r>
           <w:rPr>
             <w:rStyle w:val="Hyperlink"/>
@@ -6241,7 +6268,7 @@
       <w:r>
         <w:t xml:space="preserve">nstall the Windows device drivers for the Arduino on your computer, following the instructions </w:t>
       </w:r>
-      <w:hyperlink r:id="rId30" w:anchor="toc4" w:history="1">
+      <w:hyperlink r:id="rId32" w:anchor="toc4" w:history="1">
         <w:r>
           <w:rPr>
             <w:rStyle w:val="Hyperlink"/>
@@ -6264,7 +6291,7 @@
       <w:r>
         <w:t xml:space="preserve">Download the Weather Shield libraries from </w:t>
       </w:r>
-      <w:hyperlink r:id="rId31" w:history="1">
+      <w:hyperlink r:id="rId33" w:history="1">
         <w:r>
           <w:rPr>
             <w:rStyle w:val="Hyperlink"/>
@@ -6275,7 +6302,7 @@
       <w:r>
         <w:t xml:space="preserve"> (as per the instruction in the </w:t>
       </w:r>
-      <w:hyperlink r:id="rId32" w:history="1">
+      <w:hyperlink r:id="rId34" w:history="1">
         <w:r>
           <w:rPr>
             <w:rStyle w:val="Hyperlink"/>
@@ -6500,7 +6527,7 @@
                     <pic:cNvPicPr/>
                   </pic:nvPicPr>
                   <pic:blipFill>
-                    <a:blip r:embed="rId33"/>
+                    <a:blip r:embed="rId35"/>
                     <a:stretch>
                       <a:fillRect/>
                     </a:stretch>
@@ -6649,7 +6676,7 @@
                     </pic:cNvPicPr>
                   </pic:nvPicPr>
                   <pic:blipFill>
-                    <a:blip r:embed="rId34" cstate="print">
+                    <a:blip r:embed="rId36" cstate="print">
                       <a:extLst>
                         <a:ext uri="{28A0092B-C50C-407E-A947-70E740481C1C}">
                           <a14:useLocalDpi xmlns:a14="http://schemas.microsoft.com/office/drawing/2010/main" val="0"/>
@@ -6755,7 +6782,7 @@
       <w:r>
         <w:t xml:space="preserve">Note/Tip: The R-PI in the picture uses a WIFI dongle instead of Ethernet. Look </w:t>
       </w:r>
-      <w:hyperlink r:id="rId35" w:history="1">
+      <w:hyperlink r:id="rId37" w:history="1">
         <w:r>
           <w:rPr>
             <w:rStyle w:val="Hyperlink"/>
@@ -6878,7 +6905,7 @@
                     <pic:cNvPicPr/>
                   </pic:nvPicPr>
                   <pic:blipFill>
-                    <a:blip r:embed="rId36"/>
+                    <a:blip r:embed="rId38"/>
                     <a:stretch>
                       <a:fillRect/>
                     </a:stretch>
@@ -7426,7 +7453,7 @@
       <w:r>
         <w:t xml:space="preserve"> </w:t>
       </w:r>
-      <w:hyperlink r:id="rId37" w:history="1">
+      <w:hyperlink r:id="rId39" w:history="1">
         <w:r>
           <w:rPr>
             <w:rStyle w:val="Hyperlink"/>
@@ -11751,7 +11778,7 @@
       <w:r>
         <w:t xml:space="preserve">Access to the Event Hubs is secured using </w:t>
       </w:r>
-      <w:hyperlink r:id="rId38" w:history="1">
+      <w:hyperlink r:id="rId40" w:history="1">
         <w:r>
           <w:rPr>
             <w:rStyle w:val="Hyperlink"/>
@@ -11779,7 +11806,7 @@
       <w:r>
         <w:t xml:space="preserve">. (Note: Event Hubs only support a limited number of SAS keys. For larger number of devices, </w:t>
       </w:r>
-      <w:hyperlink r:id="rId39" w:history="1">
+      <w:hyperlink r:id="rId41" w:history="1">
         <w:r>
           <w:rPr>
             <w:rStyle w:val="Hyperlink"/>
@@ -11828,7 +11855,7 @@
       <w:r>
         <w:t xml:space="preserve"> only has Listen permission (Streaming Analytics in the </w:t>
       </w:r>
-      <w:hyperlink r:id="rId40" w:history="1">
+      <w:hyperlink r:id="rId42" w:history="1">
         <w:r>
           <w:rPr>
             <w:rStyle w:val="Hyperlink"/>
@@ -12056,7 +12083,7 @@
       <w:r>
         <w:t xml:space="preserve">Refer to </w:t>
       </w:r>
-      <w:hyperlink r:id="rId41" w:history="1">
+      <w:hyperlink r:id="rId43" w:history="1">
         <w:r>
           <w:rPr>
             <w:rStyle w:val="Hyperlink"/>
@@ -12112,7 +12139,7 @@
       <w:r>
         <w:t xml:space="preserve">uses the </w:t>
       </w:r>
-      <w:hyperlink r:id="rId42" w:history="1">
+      <w:hyperlink r:id="rId44" w:history="1">
         <w:r>
           <w:rPr>
             <w:rStyle w:val="Hyperlink"/>
@@ -12123,7 +12150,7 @@
       <w:r>
         <w:t xml:space="preserve"> (see </w:t>
       </w:r>
-      <w:hyperlink r:id="rId43" w:history="1">
+      <w:hyperlink r:id="rId45" w:history="1">
         <w:r>
           <w:rPr>
             <w:rStyle w:val="Hyperlink"/>
@@ -25689,7 +25716,7 @@
       <w:r>
         <w:t xml:space="preserve"> line endings (LF). See </w:t>
       </w:r>
-      <w:hyperlink r:id="rId44" w:history="1">
+      <w:hyperlink r:id="rId46" w:history="1">
         <w:r>
           <w:rPr>
             <w:rStyle w:val="Hyperlink"/>
@@ -25822,7 +25849,7 @@
       <w:r>
         <w:t xml:space="preserve">: Use </w:t>
       </w:r>
-      <w:hyperlink r:id="rId45" w:history="1">
+      <w:hyperlink r:id="rId47" w:history="1">
         <w:r>
           <w:rPr>
             <w:rStyle w:val="Hyperlink"/>
@@ -26140,6 +26167,49 @@
     </w:sectPr>
   </w:body>
 </w:document>
+</file>
+
+<file path=word/comments.xml><?xml version="1.0" encoding="utf-8"?>
+<w:comments xmlns:wpc="http://schemas.microsoft.com/office/word/2010/wordprocessingCanvas" xmlns:mc="http://schemas.openxmlformats.org/markup-compatibility/2006" xmlns:o="urn:schemas-microsoft-com:office:office" xmlns:r="http://schemas.openxmlformats.org/officeDocument/2006/relationships" xmlns:m="http://schemas.openxmlformats.org/officeDocument/2006/math" xmlns:v="urn:schemas-microsoft-com:vml" xmlns:wp14="http://schemas.microsoft.com/office/word/2010/wordprocessingDrawing" xmlns:wp="http://schemas.openxmlformats.org/drawingml/2006/wordprocessingDrawing" xmlns:w10="urn:schemas-microsoft-com:office:word" xmlns:w="http://schemas.openxmlformats.org/wordprocessingml/2006/main" xmlns:w14="http://schemas.microsoft.com/office/word/2010/wordml" xmlns:w15="http://schemas.microsoft.com/office/word/2012/wordml" xmlns:wpg="http://schemas.microsoft.com/office/word/2010/wordprocessingGroup" xmlns:wpi="http://schemas.microsoft.com/office/word/2010/wordprocessingInk" xmlns:wne="http://schemas.microsoft.com/office/word/2006/wordml" xmlns:wps="http://schemas.microsoft.com/office/word/2010/wordprocessingShape" mc:Ignorable="w14 w15 wp14">
+  <w:comment w:id="0" w:author="Ross Gardler" w:date="2014-11-28T17:48:00Z" w:initials="RG">
+    <w:p>
+      <w:pPr>
+        <w:pStyle w:val="CommentText"/>
+      </w:pPr>
+      <w:bookmarkStart w:id="1" w:name="_GoBack"/>
+      <w:r>
+        <w:rPr>
+          <w:rStyle w:val="CommentReference"/>
+        </w:rPr>
+        <w:annotationRef/>
+      </w:r>
+      <w:r>
+        <w:t xml:space="preserve">The instructions below do not work. It appears that VS is not picking up the library from </w:t>
+      </w:r>
+      <w:proofErr w:type="spellStart"/>
+      <w:r>
+        <w:t>NuGet</w:t>
+      </w:r>
+      <w:proofErr w:type="spellEnd"/>
+      <w:r>
+        <w:t>, instead it seems to be hard coded to the local path.</w:t>
+      </w:r>
+      <w:r>
+        <w:t xml:space="preserve"> The only way I could get it to work was to hard code to the path on my machine: </w:t>
+      </w:r>
+      <w:r>
+        <w:t>https://github.com/rgardler/connectthedots/commit/679228c5445a6ecda144d6ac7d94ba598930c345</w:t>
+      </w:r>
+      <w:bookmarkEnd w:id="1"/>
+    </w:p>
+  </w:comment>
+</w:comments>
+</file>
+
+<file path=word/commentsExtended.xml><?xml version="1.0" encoding="utf-8"?>
+<w15:commentsEx xmlns:wpc="http://schemas.microsoft.com/office/word/2010/wordprocessingCanvas" xmlns:mc="http://schemas.openxmlformats.org/markup-compatibility/2006" xmlns:o="urn:schemas-microsoft-com:office:office" xmlns:r="http://schemas.openxmlformats.org/officeDocument/2006/relationships" xmlns:m="http://schemas.openxmlformats.org/officeDocument/2006/math" xmlns:v="urn:schemas-microsoft-com:vml" xmlns:wp14="http://schemas.microsoft.com/office/word/2010/wordprocessingDrawing" xmlns:wp="http://schemas.openxmlformats.org/drawingml/2006/wordprocessingDrawing" xmlns:w10="urn:schemas-microsoft-com:office:word" xmlns:w="http://schemas.openxmlformats.org/wordprocessingml/2006/main" xmlns:w14="http://schemas.microsoft.com/office/word/2010/wordml" xmlns:w15="http://schemas.microsoft.com/office/word/2012/wordml" xmlns:wpg="http://schemas.microsoft.com/office/word/2010/wordprocessingGroup" xmlns:wpi="http://schemas.microsoft.com/office/word/2010/wordprocessingInk" xmlns:wne="http://schemas.microsoft.com/office/word/2006/wordml" xmlns:wps="http://schemas.microsoft.com/office/word/2010/wordprocessingShape" mc:Ignorable="w14 w15 wp14">
+  <w15:commentEx w15:paraId="5AC744B8" w15:done="0"/>
+</w15:commentsEx>
 </file>
 
 <file path=word/numbering.xml><?xml version="1.0" encoding="utf-8"?>
@@ -28537,6 +28607,15 @@
 </file>
 
 <file path=customXml/item1.xml><?xml version="1.0" encoding="utf-8"?>
+<?mso-contentType ?>
+<FormTemplates xmlns="http://schemas.microsoft.com/sharepoint/v3/contenttype/forms">
+  <Display>DocumentLibraryForm</Display>
+  <Edit>DocumentLibraryForm</Edit>
+  <New>DocumentLibraryForm</New>
+</FormTemplates>
+</file>
+
+<file path=customXml/item2.xml><?xml version="1.0" encoding="utf-8"?>
 <ct:contentTypeSchema xmlns:ct="http://schemas.microsoft.com/office/2006/metadata/contentType" xmlns:ma="http://schemas.microsoft.com/office/2006/metadata/properties/metaAttributes" ct:_="" ma:_="" ma:contentTypeName="Document" ma:contentTypeID="0x010100904520E0972A7F4A90AA2FAE3963F8F4" ma:contentTypeVersion="1" ma:contentTypeDescription="Create a new document." ma:contentTypeScope="" ma:versionID="4e3a609257714dcaa6fc957b6cff8646">
   <xsd:schema xmlns:xsd="http://www.w3.org/2001/XMLSchema" xmlns:xs="http://www.w3.org/2001/XMLSchema" xmlns:p="http://schemas.microsoft.com/office/2006/metadata/properties" xmlns:ns3="6a7013dd-676b-4d0f-a097-6ec28d9f176d" targetNamespace="http://schemas.microsoft.com/office/2006/metadata/properties" ma:root="true" ma:fieldsID="79d21f4b50b1a8bae92e9fedc65badb1" ns3:_="">
     <xsd:import namespace="6a7013dd-676b-4d0f-a097-6ec28d9f176d"/>
@@ -28676,15 +28755,6 @@
 </ct:contentTypeSchema>
 </file>
 
-<file path=customXml/item2.xml><?xml version="1.0" encoding="utf-8"?>
-<?mso-contentType ?>
-<FormTemplates xmlns="http://schemas.microsoft.com/sharepoint/v3/contenttype/forms">
-  <Display>DocumentLibraryForm</Display>
-  <Edit>DocumentLibraryForm</Edit>
-  <New>DocumentLibraryForm</New>
-</FormTemplates>
-</file>
-
 <file path=customXml/item3.xml><?xml version="1.0" encoding="utf-8"?>
 <p:properties xmlns:p="http://schemas.microsoft.com/office/2006/metadata/properties" xmlns:xsi="http://www.w3.org/2001/XMLSchema-instance" xmlns:pc="http://schemas.microsoft.com/office/infopath/2007/PartnerControls">
   <documentManagement/>
@@ -28696,6 +28766,14 @@
 </file>
 
 <file path=customXml/itemProps1.xml><?xml version="1.0" encoding="utf-8"?>
+<ds:datastoreItem xmlns:ds="http://schemas.openxmlformats.org/officeDocument/2006/customXml" ds:itemID="{5537CCE8-030B-46CA-A8B5-AE806C4CD1C6}">
+  <ds:schemaRefs>
+    <ds:schemaRef ds:uri="http://schemas.microsoft.com/sharepoint/v3/contenttype/forms"/>
+  </ds:schemaRefs>
+</ds:datastoreItem>
+</file>
+
+<file path=customXml/itemProps2.xml><?xml version="1.0" encoding="utf-8"?>
 <ds:datastoreItem xmlns:ds="http://schemas.openxmlformats.org/officeDocument/2006/customXml" ds:itemID="{05E9594F-6A77-4A35-97C9-A0CE91893518}">
   <ds:schemaRefs>
     <ds:schemaRef ds:uri="http://schemas.microsoft.com/office/2006/metadata/contentType"/>
@@ -28713,14 +28791,6 @@
 </ds:datastoreItem>
 </file>
 
-<file path=customXml/itemProps2.xml><?xml version="1.0" encoding="utf-8"?>
-<ds:datastoreItem xmlns:ds="http://schemas.openxmlformats.org/officeDocument/2006/customXml" ds:itemID="{5537CCE8-030B-46CA-A8B5-AE806C4CD1C6}">
-  <ds:schemaRefs>
-    <ds:schemaRef ds:uri="http://schemas.microsoft.com/sharepoint/v3/contenttype/forms"/>
-  </ds:schemaRefs>
-</ds:datastoreItem>
-</file>
-
 <file path=customXml/itemProps3.xml><?xml version="1.0" encoding="utf-8"?>
 <ds:datastoreItem xmlns:ds="http://schemas.openxmlformats.org/officeDocument/2006/customXml" ds:itemID="{06568755-B636-4AA6-8345-1BDA68E1C089}">
   <ds:schemaRefs>
@@ -28731,7 +28801,7 @@
 </file>
 
 <file path=customXml/itemProps4.xml><?xml version="1.0" encoding="utf-8"?>
-<ds:datastoreItem xmlns:ds="http://schemas.openxmlformats.org/officeDocument/2006/customXml" ds:itemID="{B02B01B9-0BCF-4AAF-BC64-203EC0580414}">
+<ds:datastoreItem xmlns:ds="http://schemas.openxmlformats.org/officeDocument/2006/customXml" ds:itemID="{DAA5208B-D011-4C2D-88A7-17AD2F4B8F81}">
   <ds:schemaRefs>
     <ds:schemaRef ds:uri="http://schemas.openxmlformats.org/officeDocument/2006/bibliography"/>
   </ds:schemaRefs>

</xml_diff>

<commit_message>
Add ability to maintain a config notes file for the local dev machine.
</commit_message>
<xml_diff>
--- a/Connect the Dots - Quick Start.docx
+++ b/Connect the Dots - Quick Start.docx
@@ -258,27 +258,14 @@
       <w:r>
         <w:t xml:space="preserve">Figure </w:t>
       </w:r>
-      <w:r>
-        <w:fldChar w:fldCharType="begin"/>
-      </w:r>
-      <w:r>
-        <w:instrText xml:space="preserve"> SEQ Figure \* ARABIC </w:instrText>
-      </w:r>
-      <w:r>
-        <w:fldChar w:fldCharType="separate"/>
-      </w:r>
-      <w:r>
-        <w:rPr>
-          <w:noProof/>
-        </w:rPr>
-        <w:t>1</w:t>
-      </w:r>
-      <w:r>
-        <w:rPr>
-          <w:noProof/>
-        </w:rPr>
-        <w:fldChar w:fldCharType="end"/>
-      </w:r>
+      <w:fldSimple w:instr=" SEQ Figure \* ARABIC ">
+        <w:r>
+          <w:rPr>
+            <w:noProof/>
+          </w:rPr>
+          <w:t>1</w:t>
+        </w:r>
+      </w:fldSimple>
       <w:r>
         <w:t>: ConnectTheDots.IO architecture</w:t>
       </w:r>
@@ -1977,9 +1964,7 @@
           <w:t>http://go.microsoft.com/fwlink/?LinkId=254432</w:t>
         </w:r>
       </w:ins>
-      <w:bookmarkStart w:id="21" w:name="_GoBack"/>
-      <w:bookmarkEnd w:id="21"/>
-      <w:del w:id="22" w:author="Ross Gardler" w:date="2014-11-28T22:10:00Z">
+      <w:del w:id="21" w:author="Ross Gardler" w:date="2014-11-28T22:10:00Z">
         <w:r>
           <w:fldChar w:fldCharType="begin"/>
         </w:r>
@@ -2022,7 +2007,11 @@
       </w:r>
       <w:proofErr w:type="gramEnd"/>
       <w:r>
-        <w:t xml:space="preserve"> (Either Azure\</w:t>
+        <w:t xml:space="preserve"> (Either </w:t>
+      </w:r>
+      <w:commentRangeStart w:id="22"/>
+      <w:r>
+        <w:t>Azure\</w:t>
       </w:r>
       <w:proofErr w:type="spellStart"/>
       <w:r>
@@ -2030,7 +2019,17 @@
       </w:r>
       <w:proofErr w:type="spellEnd"/>
       <w:r>
-        <w:t>\bin\Release directory (or \Debug directory, depending upon how you built the solution.)</w:t>
+        <w:t>\bin\Release directory (or \Debug directory, depending upon how you built the solution</w:t>
+      </w:r>
+      <w:commentRangeEnd w:id="22"/>
+      <w:r>
+        <w:rPr>
+          <w:rStyle w:val="CommentReference"/>
+        </w:rPr>
+        <w:commentReference w:id="22"/>
+      </w:r>
+      <w:r>
+        <w:t>.)</w:t>
       </w:r>
     </w:p>
     <w:p>
@@ -2408,8 +2407,36 @@
         <w:t>as you will need them to provision the devices later</w:t>
       </w:r>
       <w:r>
-        <w:t>. You might copy and paste into Notepad for easy retrieval.</w:t>
-      </w:r>
+        <w:t xml:space="preserve">. You might copy and paste </w:t>
+      </w:r>
+      <w:del w:id="23" w:author="Ross Gardler" w:date="2014-11-28T22:36:00Z">
+        <w:r>
+          <w:delText>into Notepad</w:delText>
+        </w:r>
+      </w:del>
+      <w:ins w:id="24" w:author="Ross Gardler" w:date="2014-11-28T22:36:00Z">
+        <w:r>
+          <w:t>this information into a file called “Azure Service Configuration”</w:t>
+        </w:r>
+      </w:ins>
+      <w:r>
+        <w:t xml:space="preserve"> for easy retrieval</w:t>
+      </w:r>
+      <w:ins w:id="25" w:author="Ross Gardler" w:date="2014-11-28T22:36:00Z">
+        <w:r>
+          <w:t xml:space="preserve"> (this file will be ignored by Git and thus will only be available</w:t>
+        </w:r>
+        <w:bookmarkStart w:id="26" w:name="_GoBack"/>
+        <w:bookmarkEnd w:id="26"/>
+        <w:r>
+          <w:t xml:space="preserve"> to you)</w:t>
+        </w:r>
+      </w:ins>
+      <w:del w:id="27" w:author="Ross Gardler" w:date="2014-11-28T22:36:00Z">
+        <w:r>
+          <w:delText>.</w:delText>
+        </w:r>
+      </w:del>
     </w:p>
     <w:p>
       <w:pPr>
@@ -3303,6 +3330,7 @@
           <w:i/>
           <w:sz w:val="18"/>
         </w:rPr>
+        <w:lastRenderedPageBreak/>
         <w:t xml:space="preserve">Figure </w:t>
       </w:r>
       <w:r>
@@ -3920,6 +3948,7 @@
         </w:numPr>
       </w:pPr>
       <w:r>
+        <w:lastRenderedPageBreak/>
         <w:t xml:space="preserve">Choose the namespace &lt;name&gt;-ns, </w:t>
       </w:r>
     </w:p>
@@ -3932,7 +3961,6 @@
         </w:numPr>
       </w:pPr>
       <w:r>
-        <w:lastRenderedPageBreak/>
         <w:t>Event Hub “</w:t>
       </w:r>
       <w:proofErr w:type="spellStart"/>
@@ -4810,6 +4838,7 @@
           <w:i/>
           <w:sz w:val="18"/>
         </w:rPr>
+        <w:lastRenderedPageBreak/>
         <w:t xml:space="preserve">Figure </w:t>
       </w:r>
       <w:r>
@@ -5840,6 +5869,7 @@
         </w:numPr>
       </w:pPr>
       <w:r>
+        <w:lastRenderedPageBreak/>
         <w:t>On the Raspberry PI, m</w:t>
       </w:r>
       <w:r>
@@ -26218,13 +26248,26 @@
       </w:r>
       <w:proofErr w:type="spellEnd"/>
       <w:r>
-        <w:t>, instead it seems to be hard coded to the local path.</w:t>
-      </w:r>
-      <w:r>
-        <w:t xml:space="preserve"> The only way I could get it to work was to hard code to the path on my machine: </w:t>
+        <w:t xml:space="preserve">, instead it seems to be hard coded to the local path. The only way I could get it to work was to hard code to the path on my machine: </w:t>
       </w:r>
       <w:r>
         <w:t>https://github.com/rgardler/connectthedots/commit/679228c5445a6ecda144d6ac7d94ba598930c345</w:t>
+      </w:r>
+    </w:p>
+  </w:comment>
+  <w:comment w:id="22" w:author="Ross Gardler" w:date="2014-11-28T22:11:00Z" w:initials="RG">
+    <w:p>
+      <w:pPr>
+        <w:pStyle w:val="CommentText"/>
+      </w:pPr>
+      <w:r>
+        <w:rPr>
+          <w:rStyle w:val="CommentReference"/>
+        </w:rPr>
+        <w:annotationRef/>
+      </w:r>
+      <w:r>
+        <w:t>This is not a good idea since a “Clean Build” in VS will delete the contents of this directory, including the publish settings file.</w:t>
       </w:r>
     </w:p>
   </w:comment>
@@ -26234,6 +26277,7 @@
 <file path=word/commentsExtended.xml><?xml version="1.0" encoding="utf-8"?>
 <w15:commentsEx xmlns:wpc="http://schemas.microsoft.com/office/word/2010/wordprocessingCanvas" xmlns:mc="http://schemas.openxmlformats.org/markup-compatibility/2006" xmlns:o="urn:schemas-microsoft-com:office:office" xmlns:r="http://schemas.openxmlformats.org/officeDocument/2006/relationships" xmlns:m="http://schemas.openxmlformats.org/officeDocument/2006/math" xmlns:v="urn:schemas-microsoft-com:vml" xmlns:wp14="http://schemas.microsoft.com/office/word/2010/wordprocessingDrawing" xmlns:wp="http://schemas.openxmlformats.org/drawingml/2006/wordprocessingDrawing" xmlns:w10="urn:schemas-microsoft-com:office:word" xmlns:w="http://schemas.openxmlformats.org/wordprocessingml/2006/main" xmlns:w14="http://schemas.microsoft.com/office/word/2010/wordml" xmlns:w15="http://schemas.microsoft.com/office/word/2012/wordml" xmlns:wpg="http://schemas.microsoft.com/office/word/2010/wordprocessingGroup" xmlns:wpi="http://schemas.microsoft.com/office/word/2010/wordprocessingInk" xmlns:wne="http://schemas.microsoft.com/office/word/2006/wordml" xmlns:wps="http://schemas.microsoft.com/office/word/2010/wordprocessingShape" mc:Ignorable="w14 w15 wp14">
   <w15:commentEx w15:paraId="5AC744B8" w15:done="0"/>
+  <w15:commentEx w15:paraId="6A0DD5F1" w15:done="0"/>
 </w15:commentsEx>
 </file>
 
@@ -28826,7 +28870,7 @@
 </file>
 
 <file path=customXml/itemProps4.xml><?xml version="1.0" encoding="utf-8"?>
-<ds:datastoreItem xmlns:ds="http://schemas.openxmlformats.org/officeDocument/2006/customXml" ds:itemID="{AE9BD6CE-C548-46F1-936C-1531FAFCD652}">
+<ds:datastoreItem xmlns:ds="http://schemas.openxmlformats.org/officeDocument/2006/customXml" ds:itemID="{AD186381-E149-4C53-9DCE-F88F9639F16F}">
   <ds:schemaRefs>
     <ds:schemaRef ds:uri="http://schemas.openxmlformats.org/officeDocument/2006/bibliography"/>
   </ds:schemaRefs>

</xml_diff>

<commit_message>
Some final getting started notes (I'm up and running now WooHoo)
</commit_message>
<xml_diff>
--- a/Connect the Dots - Quick Start.docx
+++ b/Connect the Dots - Quick Start.docx
@@ -3600,7 +3600,6 @@
           <w:delInstrText xml:space="preserve"> HYPERLINK "http://azure.com/" </w:delInstrText>
         </w:r>
       </w:del>
-      <w:ins w:id="35" w:author="Ross Gardler" w:date="2014-11-28T22:39:00Z"/>
       <w:r>
         <w:fldChar w:fldCharType="separate"/>
       </w:r>
@@ -3608,19 +3607,7 @@
         <w:rPr>
           <w:rStyle w:val="Hyperlink"/>
         </w:rPr>
-        <w:t>Azure Managem</w:t>
-      </w:r>
-      <w:r>
-        <w:rPr>
-          <w:rStyle w:val="Hyperlink"/>
-        </w:rPr>
-        <w:t>e</w:t>
-      </w:r>
-      <w:r>
-        <w:rPr>
-          <w:rStyle w:val="Hyperlink"/>
-        </w:rPr>
-        <w:t>nt Portal</w:t>
+        <w:t>Azure Management Portal</w:t>
       </w:r>
       <w:r>
         <w:rPr>
@@ -3658,7 +3645,7 @@
           <w:numId w:val="1"/>
         </w:numPr>
         <w:rPr>
-          <w:ins w:id="36" w:author="Ross Gardler" w:date="2014-11-28T22:56:00Z"/>
+          <w:ins w:id="35" w:author="Ross Gardler" w:date="2014-11-28T22:56:00Z"/>
         </w:rPr>
       </w:pPr>
       <w:r>
@@ -3673,10 +3660,10 @@
           <w:numId w:val="1"/>
         </w:numPr>
         <w:rPr>
-          <w:ins w:id="37" w:author="Ross Gardler" w:date="2014-11-28T22:56:00Z"/>
-        </w:rPr>
-      </w:pPr>
-      <w:ins w:id="38" w:author="Ross Gardler" w:date="2014-11-28T22:56:00Z">
+          <w:ins w:id="36" w:author="Ross Gardler" w:date="2014-11-28T22:56:00Z"/>
+        </w:rPr>
+      </w:pPr>
+      <w:ins w:id="37" w:author="Ross Gardler" w:date="2014-11-28T22:56:00Z">
         <w:r>
           <w:t xml:space="preserve">Provide a </w:t>
         </w:r>
@@ -3689,7 +3676,7 @@
           <w:t xml:space="preserve"> account name</w:t>
         </w:r>
       </w:ins>
-      <w:ins w:id="39" w:author="Ross Gardler" w:date="2014-11-28T22:57:00Z">
+      <w:ins w:id="38" w:author="Ross Gardler" w:date="2014-11-28T22:57:00Z">
         <w:r>
           <w:t>, e.g. “</w:t>
         </w:r>
@@ -3711,7 +3698,7 @@
           <w:numId w:val="1"/>
         </w:numPr>
       </w:pPr>
-      <w:ins w:id="40" w:author="Ross Gardler" w:date="2014-11-28T22:56:00Z">
+      <w:ins w:id="39" w:author="Ross Gardler" w:date="2014-11-28T22:56:00Z">
         <w:r>
           <w:t>No other changes are needed to the basic form</w:t>
         </w:r>
@@ -3731,7 +3718,7 @@
       <w:r>
         <w:t>nput</w:t>
       </w:r>
-      <w:ins w:id="41" w:author="Ross Gardler" w:date="2014-11-28T22:58:00Z">
+      <w:ins w:id="40" w:author="Ross Gardler" w:date="2014-11-28T22:58:00Z">
         <w:r>
           <w:t xml:space="preserve"> (once the aggregates job has created)</w:t>
         </w:r>
@@ -3745,10 +3732,10 @@
           <w:numId w:val="1"/>
         </w:numPr>
         <w:rPr>
-          <w:ins w:id="42" w:author="Ross Gardler" w:date="2014-11-28T22:58:00Z"/>
-        </w:rPr>
-      </w:pPr>
-      <w:ins w:id="43" w:author="Ross Gardler" w:date="2014-11-28T22:58:00Z">
+          <w:ins w:id="41" w:author="Ross Gardler" w:date="2014-11-28T22:58:00Z"/>
+        </w:rPr>
+      </w:pPr>
+      <w:ins w:id="42" w:author="Ross Gardler" w:date="2014-11-28T22:58:00Z">
         <w:r>
           <w:t>Select the Stream Analytics section of the management portal, then select your aggregates job</w:t>
         </w:r>
@@ -3777,13 +3764,13 @@
           <w:numId w:val="1"/>
         </w:numPr>
         <w:rPr>
-          <w:ins w:id="44" w:author="Ross Gardler" w:date="2014-11-28T23:00:00Z"/>
+          <w:ins w:id="43" w:author="Ross Gardler" w:date="2014-11-28T23:00:00Z"/>
         </w:rPr>
       </w:pPr>
       <w:r>
         <w:t>Inputs tab -&gt; Add an Input -&gt; Data Stream</w:t>
       </w:r>
-      <w:del w:id="45" w:author="Ross Gardler" w:date="2014-11-28T23:00:00Z">
+      <w:del w:id="44" w:author="Ross Gardler" w:date="2014-11-28T23:00:00Z">
         <w:r>
           <w:delText xml:space="preserve">, </w:delText>
         </w:r>
@@ -3797,10 +3784,10 @@
           <w:numId w:val="1"/>
         </w:numPr>
         <w:rPr>
-          <w:ins w:id="46" w:author="Ross Gardler" w:date="2014-11-28T23:00:00Z"/>
-        </w:rPr>
-      </w:pPr>
-      <w:ins w:id="47" w:author="Ross Gardler" w:date="2014-11-28T23:00:00Z">
+          <w:ins w:id="45" w:author="Ross Gardler" w:date="2014-11-28T23:00:00Z"/>
+        </w:rPr>
+      </w:pPr>
+      <w:ins w:id="46" w:author="Ross Gardler" w:date="2014-11-28T23:00:00Z">
         <w:r>
           <w:t>Click the “next” arrow</w:t>
         </w:r>
@@ -3814,9 +3801,9 @@
           <w:numId w:val="1"/>
         </w:numPr>
         <w:rPr>
-          <w:ins w:id="48" w:author="Ross Gardler" w:date="2014-11-28T23:01:00Z"/>
-        </w:rPr>
-        <w:pPrChange w:id="49" w:author="Ross Gardler" w:date="2014-11-28T23:00:00Z">
+          <w:ins w:id="47" w:author="Ross Gardler" w:date="2014-11-28T23:01:00Z"/>
+        </w:rPr>
+        <w:pPrChange w:id="48" w:author="Ross Gardler" w:date="2014-11-28T23:00:00Z">
           <w:pPr>
             <w:pStyle w:val="ListParagraph"/>
             <w:numPr>
@@ -3827,7 +3814,7 @@
           </w:pPr>
         </w:pPrChange>
       </w:pPr>
-      <w:ins w:id="50" w:author="Ross Gardler" w:date="2014-11-28T23:01:00Z">
+      <w:ins w:id="49" w:author="Ross Gardler" w:date="2014-11-28T23:01:00Z">
         <w:r>
           <w:t xml:space="preserve">Select </w:t>
         </w:r>
@@ -3835,7 +3822,7 @@
       <w:r>
         <w:t>Event Hub</w:t>
       </w:r>
-      <w:ins w:id="51" w:author="Ross Gardler" w:date="2014-11-28T23:01:00Z">
+      <w:ins w:id="50" w:author="Ross Gardler" w:date="2014-11-28T23:01:00Z">
         <w:r>
           <w:t xml:space="preserve"> and click the “next” arrow</w:t>
         </w:r>
@@ -3848,7 +3835,7 @@
           <w:ilvl w:val="3"/>
           <w:numId w:val="1"/>
         </w:numPr>
-        <w:pPrChange w:id="52" w:author="Ross Gardler" w:date="2014-11-28T23:00:00Z">
+        <w:pPrChange w:id="51" w:author="Ross Gardler" w:date="2014-11-28T23:00:00Z">
           <w:pPr>
             <w:pStyle w:val="ListParagraph"/>
             <w:numPr>
@@ -3859,11 +3846,41 @@
           </w:pPr>
         </w:pPrChange>
       </w:pPr>
-      <w:ins w:id="53" w:author="Ross Gardler" w:date="2014-11-28T23:01:00Z">
+      <w:ins w:id="52" w:author="Ross Gardler" w:date="2014-11-28T23:01:00Z">
         <w:r>
           <w:t>Complete the form as follows and select the “next” arrow</w:t>
         </w:r>
       </w:ins>
+    </w:p>
+    <w:p>
+      <w:pPr>
+        <w:pStyle w:val="ListParagraph"/>
+        <w:numPr>
+          <w:ilvl w:val="4"/>
+          <w:numId w:val="1"/>
+        </w:numPr>
+        <w:pPrChange w:id="53" w:author="Ross Gardler" w:date="2014-11-28T23:01:00Z">
+          <w:pPr>
+            <w:pStyle w:val="ListParagraph"/>
+            <w:numPr>
+              <w:ilvl w:val="3"/>
+              <w:numId w:val="1"/>
+            </w:numPr>
+            <w:ind w:left="2880" w:hanging="360"/>
+          </w:pPr>
+        </w:pPrChange>
+      </w:pPr>
+      <w:r>
+        <w:t>Input Alias: “</w:t>
+      </w:r>
+      <w:proofErr w:type="spellStart"/>
+      <w:r>
+        <w:t>DevicesInput</w:t>
+      </w:r>
+      <w:proofErr w:type="spellEnd"/>
+      <w:r>
+        <w:t>”</w:t>
+      </w:r>
     </w:p>
     <w:p>
       <w:pPr>
@@ -3884,15 +3901,7 @@
         </w:pPrChange>
       </w:pPr>
       <w:r>
-        <w:t>Input Alias: “</w:t>
-      </w:r>
-      <w:proofErr w:type="spellStart"/>
-      <w:r>
-        <w:t>DevicesInput</w:t>
-      </w:r>
-      <w:proofErr w:type="spellEnd"/>
-      <w:r>
-        <w:t>”</w:t>
+        <w:t>Subscription: “Use Event Hub from Current Subscription”</w:t>
       </w:r>
     </w:p>
     <w:p>
@@ -3914,7 +3923,21 @@
         </w:pPrChange>
       </w:pPr>
       <w:r>
-        <w:t>Subscription: “Use Event Hub from Current Subscription”</w:t>
+        <w:t xml:space="preserve">Choose the namespace &lt;name&gt;-ns, </w:t>
+      </w:r>
+      <w:r>
+        <w:t xml:space="preserve">where &lt;name&gt; is the name you created when running the </w:t>
+      </w:r>
+      <w:proofErr w:type="spellStart"/>
+      <w:r>
+        <w:t>ConnectTheDotsDeploy</w:t>
+      </w:r>
+      <w:proofErr w:type="spellEnd"/>
+      <w:r>
+        <w:t xml:space="preserve"> in step 2.b</w:t>
+      </w:r>
+      <w:r>
+        <w:t xml:space="preserve"> above.</w:t>
       </w:r>
     </w:p>
     <w:p>
@@ -3936,21 +3959,15 @@
         </w:pPrChange>
       </w:pPr>
       <w:r>
-        <w:t xml:space="preserve">Choose the namespace &lt;name&gt;-ns, </w:t>
-      </w:r>
-      <w:r>
-        <w:t xml:space="preserve">where &lt;name&gt; is the name you created when running the </w:t>
-      </w:r>
-      <w:proofErr w:type="spellStart"/>
-      <w:r>
-        <w:t>ConnectTheDotsDeploy</w:t>
-      </w:r>
-      <w:proofErr w:type="spellEnd"/>
-      <w:r>
-        <w:t xml:space="preserve"> in step 2.b</w:t>
-      </w:r>
-      <w:r>
-        <w:t xml:space="preserve"> above.</w:t>
+        <w:t>Event Hub “</w:t>
+      </w:r>
+      <w:proofErr w:type="spellStart"/>
+      <w:r>
+        <w:t>ehdevices</w:t>
+      </w:r>
+      <w:proofErr w:type="spellEnd"/>
+      <w:r>
+        <w:t>”</w:t>
       </w:r>
     </w:p>
     <w:p>
@@ -3960,7 +3977,10 @@
           <w:ilvl w:val="4"/>
           <w:numId w:val="1"/>
         </w:numPr>
-        <w:pPrChange w:id="57" w:author="Ross Gardler" w:date="2014-11-28T23:01:00Z">
+        <w:rPr>
+          <w:ins w:id="57" w:author="Ross Gardler" w:date="2014-11-28T23:01:00Z"/>
+        </w:rPr>
+        <w:pPrChange w:id="58" w:author="Ross Gardler" w:date="2014-11-28T23:01:00Z">
           <w:pPr>
             <w:pStyle w:val="ListParagraph"/>
             <w:numPr>
@@ -3972,16 +3992,30 @@
         </w:pPrChange>
       </w:pPr>
       <w:r>
-        <w:t>Event Hub “</w:t>
-      </w:r>
-      <w:proofErr w:type="spellStart"/>
-      <w:r>
-        <w:t>ehdevices</w:t>
+        <w:t>Policy Name: “</w:t>
+      </w:r>
+      <w:proofErr w:type="spellStart"/>
+      <w:r>
+        <w:t>StreamingAnalytics</w:t>
       </w:r>
       <w:proofErr w:type="spellEnd"/>
       <w:r>
         <w:t>”</w:t>
       </w:r>
+    </w:p>
+    <w:p>
+      <w:pPr>
+        <w:pStyle w:val="ListParagraph"/>
+        <w:numPr>
+          <w:ilvl w:val="3"/>
+          <w:numId w:val="1"/>
+        </w:numPr>
+      </w:pPr>
+      <w:ins w:id="59" w:author="Ross Gardler" w:date="2014-11-28T23:01:00Z">
+        <w:r>
+          <w:t>Complete the form as follows and select the “complete” tick</w:t>
+        </w:r>
+      </w:ins>
     </w:p>
     <w:p>
       <w:pPr>
@@ -3991,9 +4025,9 @@
           <w:numId w:val="1"/>
         </w:numPr>
         <w:rPr>
-          <w:ins w:id="58" w:author="Ross Gardler" w:date="2014-11-28T23:01:00Z"/>
-        </w:rPr>
-        <w:pPrChange w:id="59" w:author="Ross Gardler" w:date="2014-11-28T23:01:00Z">
+          <w:ins w:id="60" w:author="Ross Gardler" w:date="2014-11-28T23:02:00Z"/>
+        </w:rPr>
+        <w:pPrChange w:id="61" w:author="Ross Gardler" w:date="2014-11-28T23:02:00Z">
           <w:pPr>
             <w:pStyle w:val="ListParagraph"/>
             <w:numPr>
@@ -4005,30 +4039,16 @@
         </w:pPrChange>
       </w:pPr>
       <w:r>
-        <w:t>Policy Name: “</w:t>
-      </w:r>
-      <w:proofErr w:type="spellStart"/>
-      <w:r>
-        <w:t>StreamingAnalytics</w:t>
-      </w:r>
-      <w:proofErr w:type="spellEnd"/>
-      <w:r>
-        <w:t>”</w:t>
-      </w:r>
-    </w:p>
-    <w:p>
-      <w:pPr>
-        <w:pStyle w:val="ListParagraph"/>
-        <w:numPr>
-          <w:ilvl w:val="3"/>
-          <w:numId w:val="1"/>
-        </w:numPr>
-      </w:pPr>
-      <w:ins w:id="60" w:author="Ross Gardler" w:date="2014-11-28T23:01:00Z">
+        <w:t>Serialization</w:t>
+      </w:r>
+      <w:ins w:id="62" w:author="Ross Gardler" w:date="2014-11-28T23:02:00Z">
         <w:r>
-          <w:t>Complete the form as follows and select the “complete” tick</w:t>
+          <w:t xml:space="preserve"> format</w:t>
         </w:r>
       </w:ins>
+      <w:r>
+        <w:t>: JSON</w:t>
+      </w:r>
     </w:p>
     <w:p>
       <w:pPr>
@@ -4037,10 +4057,7 @@
           <w:ilvl w:val="4"/>
           <w:numId w:val="1"/>
         </w:numPr>
-        <w:rPr>
-          <w:ins w:id="61" w:author="Ross Gardler" w:date="2014-11-28T23:02:00Z"/>
-        </w:rPr>
-        <w:pPrChange w:id="62" w:author="Ross Gardler" w:date="2014-11-28T23:02:00Z">
+        <w:pPrChange w:id="63" w:author="Ross Gardler" w:date="2014-11-28T23:02:00Z">
           <w:pPr>
             <w:pStyle w:val="ListParagraph"/>
             <w:numPr>
@@ -4051,42 +4068,12 @@
           </w:pPr>
         </w:pPrChange>
       </w:pPr>
-      <w:r>
-        <w:t>Serialization</w:t>
-      </w:r>
-      <w:ins w:id="63" w:author="Ross Gardler" w:date="2014-11-28T23:02:00Z">
-        <w:r>
-          <w:t xml:space="preserve"> format</w:t>
-        </w:r>
-      </w:ins>
-      <w:r>
-        <w:t>: JSON</w:t>
-      </w:r>
-    </w:p>
-    <w:p>
-      <w:pPr>
-        <w:pStyle w:val="ListParagraph"/>
-        <w:numPr>
-          <w:ilvl w:val="4"/>
-          <w:numId w:val="1"/>
-        </w:numPr>
-        <w:pPrChange w:id="64" w:author="Ross Gardler" w:date="2014-11-28T23:02:00Z">
-          <w:pPr>
-            <w:pStyle w:val="ListParagraph"/>
-            <w:numPr>
-              <w:ilvl w:val="3"/>
-              <w:numId w:val="1"/>
-            </w:numPr>
-            <w:ind w:left="2880" w:hanging="360"/>
-          </w:pPr>
-        </w:pPrChange>
-      </w:pPr>
-      <w:ins w:id="65" w:author="Ross Gardler" w:date="2014-11-28T23:02:00Z">
+      <w:ins w:id="64" w:author="Ross Gardler" w:date="2014-11-28T23:02:00Z">
         <w:r>
           <w:t xml:space="preserve">Encoding: </w:t>
         </w:r>
       </w:ins>
-      <w:del w:id="66" w:author="Ross Gardler" w:date="2014-11-28T23:02:00Z">
+      <w:del w:id="65" w:author="Ross Gardler" w:date="2014-11-28T23:02:00Z">
         <w:r>
           <w:delText xml:space="preserve">, </w:delText>
         </w:r>
@@ -4306,7 +4293,7 @@
           <w:numId w:val="1"/>
         </w:numPr>
         <w:rPr>
-          <w:ins w:id="67" w:author="Ross Gardler" w:date="2014-11-28T23:04:00Z"/>
+          <w:ins w:id="66" w:author="Ross Gardler" w:date="2014-11-28T23:04:00Z"/>
         </w:rPr>
       </w:pPr>
       <w:r>
@@ -4321,10 +4308,10 @@
           <w:numId w:val="1"/>
         </w:numPr>
         <w:rPr>
-          <w:ins w:id="68" w:author="Ross Gardler" w:date="2014-11-28T23:04:00Z"/>
-        </w:rPr>
-      </w:pPr>
-      <w:ins w:id="69" w:author="Ross Gardler" w:date="2014-11-28T23:04:00Z">
+          <w:ins w:id="67" w:author="Ross Gardler" w:date="2014-11-28T23:04:00Z"/>
+        </w:rPr>
+      </w:pPr>
+      <w:ins w:id="68" w:author="Ross Gardler" w:date="2014-11-28T23:04:00Z">
         <w:r>
           <w:t>Click the “next” arrow</w:t>
         </w:r>
@@ -4334,7 +4321,7 @@
       <w:pPr>
         <w:pStyle w:val="ListParagraph"/>
         <w:ind w:left="2520"/>
-        <w:pPrChange w:id="70" w:author="Ross Gardler" w:date="2014-11-28T23:04:00Z">
+        <w:pPrChange w:id="69" w:author="Ross Gardler" w:date="2014-11-28T23:04:00Z">
           <w:pPr>
             <w:pStyle w:val="ListParagraph"/>
             <w:numPr>
@@ -4345,12 +4332,12 @@
           </w:pPr>
         </w:pPrChange>
       </w:pPr>
-      <w:ins w:id="71" w:author="Ross Gardler" w:date="2014-11-28T23:04:00Z">
+      <w:ins w:id="70" w:author="Ross Gardler" w:date="2014-11-28T23:04:00Z">
         <w:r>
           <w:t xml:space="preserve">Select </w:t>
         </w:r>
       </w:ins>
-      <w:del w:id="72" w:author="Ross Gardler" w:date="2014-11-28T23:04:00Z">
+      <w:del w:id="71" w:author="Ross Gardler" w:date="2014-11-28T23:04:00Z">
         <w:r>
           <w:delText xml:space="preserve">, </w:delText>
         </w:r>
@@ -4358,12 +4345,12 @@
       <w:r>
         <w:t>Event Hub</w:t>
       </w:r>
-      <w:ins w:id="73" w:author="Ross Gardler" w:date="2014-11-28T23:04:00Z">
+      <w:ins w:id="72" w:author="Ross Gardler" w:date="2014-11-28T23:04:00Z">
         <w:r>
           <w:t xml:space="preserve"> and click the “next” arrow</w:t>
         </w:r>
       </w:ins>
-      <w:del w:id="74" w:author="Ross Gardler" w:date="2014-11-28T23:04:00Z">
+      <w:del w:id="73" w:author="Ross Gardler" w:date="2014-11-28T23:04:00Z">
         <w:r>
           <w:delText>,</w:delText>
         </w:r>
@@ -4377,15 +4364,15 @@
           <w:numId w:val="1"/>
         </w:numPr>
         <w:rPr>
-          <w:ins w:id="75" w:author="Ross Gardler" w:date="2014-11-28T23:04:00Z"/>
-        </w:rPr>
-      </w:pPr>
-      <w:ins w:id="76" w:author="Ross Gardler" w:date="2014-11-28T23:04:00Z">
+          <w:ins w:id="74" w:author="Ross Gardler" w:date="2014-11-28T23:04:00Z"/>
+        </w:rPr>
+      </w:pPr>
+      <w:ins w:id="75" w:author="Ross Gardler" w:date="2014-11-28T23:04:00Z">
         <w:r>
           <w:t xml:space="preserve">Complete the form as follows and click the </w:t>
         </w:r>
       </w:ins>
-      <w:ins w:id="77" w:author="Ross Gardler" w:date="2014-11-28T23:05:00Z">
+      <w:ins w:id="76" w:author="Ross Gardler" w:date="2014-11-28T23:05:00Z">
         <w:r>
           <w:t>“next” arrow</w:t>
         </w:r>
@@ -4399,9 +4386,9 @@
           <w:numId w:val="1"/>
         </w:numPr>
         <w:rPr>
-          <w:ins w:id="78" w:author="Ross Gardler" w:date="2014-11-28T23:05:00Z"/>
-        </w:rPr>
-        <w:pPrChange w:id="79" w:author="Ross Gardler" w:date="2014-11-28T23:05:00Z">
+          <w:ins w:id="77" w:author="Ross Gardler" w:date="2014-11-28T23:05:00Z"/>
+        </w:rPr>
+        <w:pPrChange w:id="78" w:author="Ross Gardler" w:date="2014-11-28T23:05:00Z">
           <w:pPr>
             <w:pStyle w:val="ListParagraph"/>
             <w:numPr>
@@ -4412,7 +4399,7 @@
           </w:pPr>
         </w:pPrChange>
       </w:pPr>
-      <w:ins w:id="80" w:author="Ross Gardler" w:date="2014-11-28T23:05:00Z">
+      <w:ins w:id="79" w:author="Ross Gardler" w:date="2014-11-28T23:05:00Z">
         <w:r>
           <w:t xml:space="preserve">Use Event Hub from </w:t>
         </w:r>
@@ -4425,6 +4412,28 @@
           <w:t xml:space="preserve"> Subscription</w:t>
         </w:r>
       </w:ins>
+    </w:p>
+    <w:p>
+      <w:pPr>
+        <w:pStyle w:val="ListParagraph"/>
+        <w:numPr>
+          <w:ilvl w:val="4"/>
+          <w:numId w:val="1"/>
+        </w:numPr>
+        <w:pPrChange w:id="80" w:author="Ross Gardler" w:date="2014-11-28T23:05:00Z">
+          <w:pPr>
+            <w:pStyle w:val="ListParagraph"/>
+            <w:numPr>
+              <w:ilvl w:val="3"/>
+              <w:numId w:val="1"/>
+            </w:numPr>
+            <w:ind w:left="2880" w:hanging="360"/>
+          </w:pPr>
+        </w:pPrChange>
+      </w:pPr>
+      <w:r>
+        <w:t xml:space="preserve">Choose the namespace &lt;name&gt;-ns, </w:t>
+      </w:r>
     </w:p>
     <w:p>
       <w:pPr>
@@ -4445,7 +4454,15 @@
         </w:pPrChange>
       </w:pPr>
       <w:r>
-        <w:t xml:space="preserve">Choose the namespace &lt;name&gt;-ns, </w:t>
+        <w:t>Event Hub “</w:t>
+      </w:r>
+      <w:proofErr w:type="spellStart"/>
+      <w:r>
+        <w:t>ehalerts</w:t>
+      </w:r>
+      <w:proofErr w:type="spellEnd"/>
+      <w:r>
+        <w:t>”</w:t>
       </w:r>
     </w:p>
     <w:p>
@@ -4455,7 +4472,10 @@
           <w:ilvl w:val="4"/>
           <w:numId w:val="1"/>
         </w:numPr>
-        <w:pPrChange w:id="82" w:author="Ross Gardler" w:date="2014-11-28T23:05:00Z">
+        <w:rPr>
+          <w:ins w:id="82" w:author="Ross Gardler" w:date="2014-11-28T23:06:00Z"/>
+        </w:rPr>
+        <w:pPrChange w:id="83" w:author="Ross Gardler" w:date="2014-11-28T23:05:00Z">
           <w:pPr>
             <w:pStyle w:val="ListParagraph"/>
             <w:numPr>
@@ -4467,16 +4487,30 @@
         </w:pPrChange>
       </w:pPr>
       <w:r>
-        <w:t>Event Hub “</w:t>
-      </w:r>
-      <w:proofErr w:type="spellStart"/>
-      <w:r>
-        <w:t>ehalerts</w:t>
+        <w:t>Policy name “</w:t>
+      </w:r>
+      <w:proofErr w:type="spellStart"/>
+      <w:r>
+        <w:t>StreamingAnalytics</w:t>
       </w:r>
       <w:proofErr w:type="spellEnd"/>
       <w:r>
         <w:t>”</w:t>
       </w:r>
+    </w:p>
+    <w:p>
+      <w:pPr>
+        <w:pStyle w:val="ListParagraph"/>
+        <w:numPr>
+          <w:ilvl w:val="3"/>
+          <w:numId w:val="1"/>
+        </w:numPr>
+      </w:pPr>
+      <w:ins w:id="84" w:author="Ross Gardler" w:date="2014-11-28T23:06:00Z">
+        <w:r>
+          <w:t>Complete the form as follows and click the “complete” tick</w:t>
+        </w:r>
+      </w:ins>
     </w:p>
     <w:p>
       <w:pPr>
@@ -4486,9 +4520,43 @@
           <w:numId w:val="1"/>
         </w:numPr>
         <w:rPr>
-          <w:ins w:id="83" w:author="Ross Gardler" w:date="2014-11-28T23:06:00Z"/>
-        </w:rPr>
-        <w:pPrChange w:id="84" w:author="Ross Gardler" w:date="2014-11-28T23:05:00Z">
+          <w:ins w:id="85" w:author="Ross Gardler" w:date="2014-11-28T23:06:00Z"/>
+        </w:rPr>
+      </w:pPr>
+      <w:ins w:id="86" w:author="Ross Gardler" w:date="2014-11-28T23:06:00Z">
+        <w:r>
+          <w:t>Serialization format: JSON</w:t>
+        </w:r>
+      </w:ins>
+    </w:p>
+    <w:p>
+      <w:pPr>
+        <w:pStyle w:val="ListParagraph"/>
+        <w:numPr>
+          <w:ilvl w:val="4"/>
+          <w:numId w:val="1"/>
+        </w:numPr>
+        <w:rPr>
+          <w:ins w:id="87" w:author="Ross Gardler" w:date="2014-11-28T23:06:00Z"/>
+        </w:rPr>
+      </w:pPr>
+      <w:ins w:id="88" w:author="Ross Gardler" w:date="2014-11-28T23:06:00Z">
+        <w:r>
+          <w:t>Encoding: UTF8</w:t>
+        </w:r>
+      </w:ins>
+    </w:p>
+    <w:p>
+      <w:pPr>
+        <w:pStyle w:val="ListParagraph"/>
+        <w:numPr>
+          <w:ilvl w:val="4"/>
+          <w:numId w:val="1"/>
+        </w:numPr>
+        <w:rPr>
+          <w:del w:id="89" w:author="Ross Gardler" w:date="2014-11-28T23:06:00Z"/>
+        </w:rPr>
+        <w:pPrChange w:id="90" w:author="Ross Gardler" w:date="2014-11-28T23:05:00Z">
           <w:pPr>
             <w:pStyle w:val="ListParagraph"/>
             <w:numPr>
@@ -4499,16 +4567,22 @@
           </w:pPr>
         </w:pPrChange>
       </w:pPr>
-      <w:r>
-        <w:t>Policy name “</w:t>
-      </w:r>
-      <w:proofErr w:type="spellStart"/>
-      <w:r>
-        <w:t>StreamingAnalytics</w:t>
-      </w:r>
-      <w:proofErr w:type="spellEnd"/>
-      <w:r>
-        <w:t>”</w:t>
+      <w:del w:id="91" w:author="Ross Gardler" w:date="2014-11-28T23:06:00Z">
+        <w:r>
+          <w:delText>Serialization “JSON”, UTF8</w:delText>
+        </w:r>
+      </w:del>
+    </w:p>
+    <w:p>
+      <w:pPr>
+        <w:pStyle w:val="ListParagraph"/>
+        <w:numPr>
+          <w:ilvl w:val="2"/>
+          <w:numId w:val="1"/>
+        </w:numPr>
+      </w:pPr>
+      <w:r>
+        <w:t>Start the Job</w:t>
       </w:r>
     </w:p>
     <w:p>
@@ -4519,9 +4593,12 @@
           <w:numId w:val="1"/>
         </w:numPr>
       </w:pPr>
-      <w:ins w:id="85" w:author="Ross Gardler" w:date="2014-11-28T23:06:00Z">
+      <w:r>
+        <w:t>Dashboard, Start</w:t>
+      </w:r>
+      <w:ins w:id="92" w:author="Ross Gardler" w:date="2014-11-28T23:07:00Z">
         <w:r>
-          <w:t>Complete the form as follows and click the “complete” tick</w:t>
+          <w:t xml:space="preserve"> (using the “Job Start Time” option)</w:t>
         </w:r>
       </w:ins>
     </w:p>
@@ -4529,62 +4606,127 @@
       <w:pPr>
         <w:pStyle w:val="ListParagraph"/>
         <w:numPr>
-          <w:ilvl w:val="4"/>
+          <w:ilvl w:val="1"/>
           <w:numId w:val="1"/>
         </w:numPr>
-        <w:rPr>
-          <w:ins w:id="86" w:author="Ross Gardler" w:date="2014-11-28T23:06:00Z"/>
-        </w:rPr>
-      </w:pPr>
-      <w:ins w:id="87" w:author="Ross Gardler" w:date="2014-11-28T23:06:00Z">
-        <w:r>
-          <w:t>Serialization format: JSON</w:t>
-        </w:r>
-      </w:ins>
+      </w:pPr>
+      <w:r>
+        <w:t>Create a</w:t>
+      </w:r>
+      <w:r>
+        <w:t xml:space="preserve"> second</w:t>
+      </w:r>
+      <w:r>
+        <w:t xml:space="preserve"> job “</w:t>
+      </w:r>
+      <w:r>
+        <w:rPr>
+          <w:b/>
+        </w:rPr>
+        <w:t>Alerts</w:t>
+      </w:r>
+      <w:r>
+        <w:t xml:space="preserve">”: as above, but use </w:t>
+      </w:r>
+      <w:r>
+        <w:t>“</w:t>
+      </w:r>
+      <w:proofErr w:type="spellStart"/>
+      <w:r>
+        <w:t>alert</w:t>
+      </w:r>
+      <w:r>
+        <w:t>.sql</w:t>
+      </w:r>
+      <w:proofErr w:type="spellEnd"/>
+      <w:r>
+        <w:t>” contents for the query (in step iii/2.)</w:t>
+      </w:r>
     </w:p>
     <w:p>
       <w:pPr>
         <w:pStyle w:val="ListParagraph"/>
         <w:numPr>
-          <w:ilvl w:val="4"/>
+          <w:ilvl w:val="1"/>
           <w:numId w:val="1"/>
         </w:numPr>
-        <w:rPr>
-          <w:ins w:id="88" w:author="Ross Gardler" w:date="2014-11-28T23:06:00Z"/>
-        </w:rPr>
-      </w:pPr>
-      <w:ins w:id="89" w:author="Ross Gardler" w:date="2014-11-28T23:06:00Z">
-        <w:r>
-          <w:t>Encoding: UTF8</w:t>
-        </w:r>
-      </w:ins>
-    </w:p>
+      </w:pPr>
+      <w:r>
+        <w:t xml:space="preserve">Create a </w:t>
+      </w:r>
+      <w:r>
+        <w:t xml:space="preserve">third </w:t>
+      </w:r>
+      <w:r>
+        <w:t>job “</w:t>
+      </w:r>
+      <w:proofErr w:type="spellStart"/>
+      <w:r>
+        <w:rPr>
+          <w:b/>
+        </w:rPr>
+        <w:t>LightSensor</w:t>
+      </w:r>
+      <w:proofErr w:type="spellEnd"/>
+      <w:r>
+        <w:t>”: as above, but use “</w:t>
+      </w:r>
+      <w:proofErr w:type="spellStart"/>
+      <w:r>
+        <w:t>lightsensor.sql</w:t>
+      </w:r>
+      <w:proofErr w:type="spellEnd"/>
+      <w:r>
+        <w:t>” contents for the query (in step iii/2.)</w:t>
+      </w:r>
+    </w:p>
+    <w:p/>
     <w:p>
       <w:pPr>
         <w:pStyle w:val="ListParagraph"/>
         <w:numPr>
-          <w:ilvl w:val="4"/>
+          <w:ilvl w:val="0"/>
           <w:numId w:val="1"/>
         </w:numPr>
-        <w:rPr>
-          <w:del w:id="90" w:author="Ross Gardler" w:date="2014-11-28T23:06:00Z"/>
-        </w:rPr>
-        <w:pPrChange w:id="91" w:author="Ross Gardler" w:date="2014-11-28T23:05:00Z">
-          <w:pPr>
-            <w:pStyle w:val="ListParagraph"/>
-            <w:numPr>
-              <w:ilvl w:val="3"/>
-              <w:numId w:val="1"/>
-            </w:numPr>
-            <w:ind w:left="2880" w:hanging="360"/>
-          </w:pPr>
-        </w:pPrChange>
-      </w:pPr>
-      <w:del w:id="92" w:author="Ross Gardler" w:date="2014-11-28T23:06:00Z">
-        <w:r>
-          <w:delText>Serialization “JSON”, UTF8</w:delText>
-        </w:r>
-      </w:del>
+      </w:pPr>
+      <w:r>
+        <w:t xml:space="preserve">Publish the Azure Website </w:t>
+      </w:r>
+    </w:p>
+    <w:p>
+      <w:pPr>
+        <w:pStyle w:val="ListParagraph"/>
+        <w:numPr>
+          <w:ilvl w:val="1"/>
+          <w:numId w:val="1"/>
+        </w:numPr>
+      </w:pPr>
+      <w:r>
+        <w:t xml:space="preserve">In VS: Right-click on </w:t>
+      </w:r>
+      <w:r>
+        <w:t>Azure\</w:t>
+      </w:r>
+      <w:proofErr w:type="spellStart"/>
+      <w:r>
+        <w:t>ConnectTheDotsWebSite</w:t>
+      </w:r>
+      <w:proofErr w:type="spellEnd"/>
+      <w:r>
+        <w:t>, Publish.</w:t>
+      </w:r>
+    </w:p>
+    <w:p>
+      <w:pPr>
+        <w:pStyle w:val="ListParagraph"/>
+        <w:numPr>
+          <w:ilvl w:val="1"/>
+          <w:numId w:val="1"/>
+        </w:numPr>
+      </w:pPr>
+      <w:r>
+        <w:t xml:space="preserve">Select Azure Web Sites, create new one. </w:t>
+      </w:r>
     </w:p>
     <w:p>
       <w:pPr>
@@ -4595,150 +4737,7 @@
         </w:numPr>
       </w:pPr>
       <w:r>
-        <w:t>Start the Job</w:t>
-      </w:r>
-    </w:p>
-    <w:p>
-      <w:pPr>
-        <w:pStyle w:val="ListParagraph"/>
-        <w:numPr>
-          <w:ilvl w:val="3"/>
-          <w:numId w:val="1"/>
-        </w:numPr>
-      </w:pPr>
-      <w:r>
-        <w:t>Dashboard, Start</w:t>
-      </w:r>
-      <w:ins w:id="93" w:author="Ross Gardler" w:date="2014-11-28T23:07:00Z">
-        <w:r>
-          <w:t xml:space="preserve"> (using the “Job Start Time” option)</w:t>
-        </w:r>
-      </w:ins>
-    </w:p>
-    <w:p>
-      <w:pPr>
-        <w:pStyle w:val="ListParagraph"/>
-        <w:numPr>
-          <w:ilvl w:val="1"/>
-          <w:numId w:val="1"/>
-        </w:numPr>
-      </w:pPr>
-      <w:r>
-        <w:t>Create a</w:t>
-      </w:r>
-      <w:r>
-        <w:t xml:space="preserve"> second</w:t>
-      </w:r>
-      <w:r>
-        <w:t xml:space="preserve"> job “</w:t>
-      </w:r>
-      <w:r>
-        <w:rPr>
-          <w:b/>
-        </w:rPr>
-        <w:t>Alerts</w:t>
-      </w:r>
-      <w:r>
-        <w:t xml:space="preserve">”: as above, but use </w:t>
-      </w:r>
-      <w:r>
-        <w:t>“</w:t>
-      </w:r>
-      <w:proofErr w:type="spellStart"/>
-      <w:r>
-        <w:t>alert</w:t>
-      </w:r>
-      <w:r>
-        <w:t>.sql</w:t>
-      </w:r>
-      <w:proofErr w:type="spellEnd"/>
-      <w:r>
-        <w:t>” contents for the query (in step iii/2.)</w:t>
-      </w:r>
-    </w:p>
-    <w:p>
-      <w:pPr>
-        <w:pStyle w:val="ListParagraph"/>
-        <w:numPr>
-          <w:ilvl w:val="1"/>
-          <w:numId w:val="1"/>
-        </w:numPr>
-      </w:pPr>
-      <w:r>
-        <w:t xml:space="preserve">Create a </w:t>
-      </w:r>
-      <w:r>
-        <w:t xml:space="preserve">third </w:t>
-      </w:r>
-      <w:r>
-        <w:t>job “</w:t>
-      </w:r>
-      <w:proofErr w:type="spellStart"/>
-      <w:r>
-        <w:rPr>
-          <w:b/>
-        </w:rPr>
-        <w:t>LightSensor</w:t>
-      </w:r>
-      <w:proofErr w:type="spellEnd"/>
-      <w:r>
-        <w:t>”: as above, but use “</w:t>
-      </w:r>
-      <w:proofErr w:type="spellStart"/>
-      <w:r>
-        <w:t>lightsensor.sql</w:t>
-      </w:r>
-      <w:proofErr w:type="spellEnd"/>
-      <w:r>
-        <w:t>” contents for the query (in step iii/2.)</w:t>
-      </w:r>
-    </w:p>
-    <w:p/>
-    <w:p>
-      <w:pPr>
-        <w:pStyle w:val="ListParagraph"/>
-        <w:numPr>
-          <w:ilvl w:val="0"/>
-          <w:numId w:val="1"/>
-        </w:numPr>
-      </w:pPr>
-      <w:r>
-        <w:t xml:space="preserve">Publish the Azure Website </w:t>
-      </w:r>
-    </w:p>
-    <w:p>
-      <w:pPr>
-        <w:pStyle w:val="ListParagraph"/>
-        <w:numPr>
-          <w:ilvl w:val="1"/>
-          <w:numId w:val="1"/>
-        </w:numPr>
-      </w:pPr>
-      <w:r>
-        <w:t xml:space="preserve">In VS: Right-click on </w:t>
-      </w:r>
-      <w:r>
-        <w:t>Azure\</w:t>
-      </w:r>
-      <w:proofErr w:type="spellStart"/>
-      <w:r>
-        <w:t>ConnectTheDotsWebSite</w:t>
-      </w:r>
-      <w:proofErr w:type="spellEnd"/>
-      <w:r>
-        <w:t>, Publish.</w:t>
-      </w:r>
-    </w:p>
-    <w:p>
-      <w:pPr>
-        <w:pStyle w:val="ListParagraph"/>
-        <w:numPr>
-          <w:ilvl w:val="1"/>
-          <w:numId w:val="1"/>
-        </w:numPr>
-      </w:pPr>
-      <w:r>
-        <w:t xml:space="preserve">Select Azure Web Sites, create new one. </w:t>
+        <w:t>Site name: &lt;pick something unique&gt;</w:t>
       </w:r>
     </w:p>
     <w:p>
@@ -4750,21 +4749,9 @@
         </w:numPr>
       </w:pPr>
       <w:r>
-        <w:t>Site name: &lt;pick something unique&gt;</w:t>
-      </w:r>
-    </w:p>
-    <w:p>
-      <w:pPr>
-        <w:pStyle w:val="ListParagraph"/>
-        <w:numPr>
-          <w:ilvl w:val="2"/>
-          <w:numId w:val="1"/>
-        </w:numPr>
-      </w:pPr>
-      <w:r>
         <w:t>Region: &lt;pick same region as you used for Stream Analytics&gt;</w:t>
       </w:r>
-      <w:ins w:id="94" w:author="Ross Gardler" w:date="2014-11-28T23:18:00Z">
+      <w:ins w:id="93" w:author="Ross Gardler" w:date="2014-11-28T23:18:00Z">
         <w:r>
           <w:t xml:space="preserve"> (if you followed these instructions this is Central US)</w:t>
         </w:r>
@@ -4870,7 +4857,7 @@
           <w:numId w:val="1"/>
         </w:numPr>
         <w:rPr>
-          <w:ins w:id="95" w:author="Ross Gardler" w:date="2014-11-28T23:22:00Z"/>
+          <w:ins w:id="94" w:author="Ross Gardler" w:date="2014-11-28T23:22:00Z"/>
         </w:rPr>
       </w:pPr>
       <w:r>
@@ -4895,7 +4882,7 @@
           <w:ilvl w:val="3"/>
           <w:numId w:val="1"/>
         </w:numPr>
-        <w:pPrChange w:id="96" w:author="Ross Gardler" w:date="2014-11-28T23:22:00Z">
+        <w:pPrChange w:id="95" w:author="Ross Gardler" w:date="2014-11-28T23:22:00Z">
           <w:pPr>
             <w:pStyle w:val="ListParagraph"/>
             <w:numPr>
@@ -4906,7 +4893,7 @@
           </w:pPr>
         </w:pPrChange>
       </w:pPr>
-      <w:ins w:id="97" w:author="Ross Gardler" w:date="2014-11-28T23:22:00Z">
+      <w:ins w:id="96" w:author="Ross Gardler" w:date="2014-11-28T23:22:00Z">
         <w:r>
           <w:lastRenderedPageBreak/>
           <w:t>You may need to refresh the browser to make your new site appear</w:t>
@@ -4921,7 +4908,7 @@
           <w:numId w:val="1"/>
         </w:numPr>
         <w:rPr>
-          <w:ins w:id="98" w:author="Ross Gardler" w:date="2014-11-28T23:23:00Z"/>
+          <w:ins w:id="97" w:author="Ross Gardler" w:date="2014-11-28T23:23:00Z"/>
         </w:rPr>
       </w:pPr>
       <w:r>
@@ -4953,7 +4940,7 @@
           <w:numId w:val="1"/>
         </w:numPr>
       </w:pPr>
-      <w:ins w:id="99" w:author="Ross Gardler" w:date="2014-11-28T23:23:00Z">
+      <w:ins w:id="98" w:author="Ross Gardler" w:date="2014-11-28T23:23:00Z">
         <w:r>
           <w:t>Save the settings</w:t>
         </w:r>
@@ -4996,6 +4983,9 @@
           <w:ilvl w:val="2"/>
           <w:numId w:val="1"/>
         </w:numPr>
+        <w:rPr>
+          <w:ins w:id="99" w:author="Ross Gardler" w:date="2014-11-29T00:31:00Z"/>
+        </w:rPr>
       </w:pPr>
       <w:r>
         <w:t xml:space="preserve">At the bottom of the page </w:t>
@@ -5025,6 +5015,57 @@
       <w:r>
         <w:t xml:space="preserve"> for the Azure Web Site (step d above).</w:t>
       </w:r>
+    </w:p>
+    <w:p>
+      <w:pPr>
+        <w:rPr>
+          <w:ins w:id="100" w:author="Ross Gardler" w:date="2014-11-29T00:31:00Z"/>
+        </w:rPr>
+        <w:pPrChange w:id="101" w:author="Ross Gardler" w:date="2014-11-29T00:31:00Z">
+          <w:pPr>
+            <w:pStyle w:val="ListParagraph"/>
+            <w:numPr>
+              <w:ilvl w:val="2"/>
+              <w:numId w:val="1"/>
+            </w:numPr>
+            <w:ind w:left="2160" w:hanging="180"/>
+          </w:pPr>
+        </w:pPrChange>
+      </w:pPr>
+    </w:p>
+    <w:p>
+      <w:pPr>
+        <w:pPrChange w:id="102" w:author="Ross Gardler" w:date="2014-11-29T00:31:00Z">
+          <w:pPr>
+            <w:pStyle w:val="ListParagraph"/>
+            <w:numPr>
+              <w:ilvl w:val="2"/>
+              <w:numId w:val="1"/>
+            </w:numPr>
+            <w:ind w:left="2160" w:hanging="180"/>
+          </w:pPr>
+        </w:pPrChange>
+      </w:pPr>
+      <w:ins w:id="103" w:author="Ross Gardler" w:date="2014-11-29T00:31:00Z">
+        <w:r>
+          <w:t xml:space="preserve">FIXME: At this </w:t>
+        </w:r>
+        <w:proofErr w:type="gramStart"/>
+        <w:r>
+          <w:t>point</w:t>
+        </w:r>
+        <w:proofErr w:type="gramEnd"/>
+        <w:r>
+          <w:t xml:space="preserve"> it would be good to point out that the gate</w:t>
+        </w:r>
+      </w:ins>
+      <w:ins w:id="104" w:author="Ross Gardler" w:date="2014-11-29T00:32:00Z">
+        <w:r>
+          <w:t>way application will run in a simulation mode. Explaining how to do this and show the data in the gateway would be a good opportunity to give the intrepid user a reward for their work.</w:t>
+        </w:r>
+      </w:ins>
+      <w:bookmarkStart w:id="105" w:name="_GoBack"/>
+      <w:bookmarkEnd w:id="105"/>
     </w:p>
     <w:p/>
     <w:p>
@@ -5602,7 +5643,7 @@
         <w:t xml:space="preserve"> /home/pi/</w:t>
       </w:r>
       <w:proofErr w:type="spellStart"/>
-      <w:del w:id="100" w:author="Ross Gardler" w:date="2014-11-28T23:38:00Z">
+      <w:del w:id="106" w:author="Ross Gardler" w:date="2014-11-28T23:38:00Z">
         <w:r>
           <w:rPr>
             <w:rFonts w:ascii="Courier New" w:hAnsi="Courier New" w:cs="Courier New"/>
@@ -5665,8 +5706,6 @@
         <w:pStyle w:val="ListParagraph"/>
         <w:ind w:left="1440"/>
       </w:pPr>
-      <w:bookmarkStart w:id="101" w:name="_GoBack"/>
-      <w:bookmarkEnd w:id="101"/>
     </w:p>
     <w:p>
       <w:pPr>
@@ -5795,6 +5834,7 @@
           <w:sz w:val="16"/>
           <w:szCs w:val="16"/>
         </w:rPr>
+        <w:lastRenderedPageBreak/>
         <w:t>…</w:t>
       </w:r>
     </w:p>
@@ -6576,15 +6616,41 @@
         <w:ind w:left="1440"/>
       </w:pPr>
       <w:proofErr w:type="spellStart"/>
-      <w:r>
-        <w:rPr>
-          <w:rFonts w:ascii="Consolas" w:hAnsi="Consolas" w:cs="Consolas"/>
-          <w:color w:val="000000"/>
-          <w:sz w:val="19"/>
-          <w:szCs w:val="19"/>
-          <w:highlight w:val="white"/>
-        </w:rPr>
-        <w:t>Sudo</w:t>
+      <w:proofErr w:type="gramStart"/>
+      <w:ins w:id="107" w:author="Ross Gardler" w:date="2014-11-29T00:06:00Z">
+        <w:r>
+          <w:rPr>
+            <w:rFonts w:ascii="Consolas" w:hAnsi="Consolas" w:cs="Consolas"/>
+            <w:color w:val="000000"/>
+            <w:sz w:val="19"/>
+            <w:szCs w:val="19"/>
+            <w:highlight w:val="white"/>
+          </w:rPr>
+          <w:t>s</w:t>
+        </w:r>
+      </w:ins>
+      <w:proofErr w:type="gramEnd"/>
+      <w:del w:id="108" w:author="Ross Gardler" w:date="2014-11-29T00:06:00Z">
+        <w:r>
+          <w:rPr>
+            <w:rFonts w:ascii="Consolas" w:hAnsi="Consolas" w:cs="Consolas"/>
+            <w:color w:val="000000"/>
+            <w:sz w:val="19"/>
+            <w:szCs w:val="19"/>
+            <w:highlight w:val="white"/>
+          </w:rPr>
+          <w:delText>S</w:delText>
+        </w:r>
+      </w:del>
+      <w:r>
+        <w:rPr>
+          <w:rFonts w:ascii="Consolas" w:hAnsi="Consolas" w:cs="Consolas"/>
+          <w:color w:val="000000"/>
+          <w:sz w:val="19"/>
+          <w:szCs w:val="19"/>
+          <w:highlight w:val="white"/>
+        </w:rPr>
+        <w:t>udo</w:t>
       </w:r>
       <w:proofErr w:type="spellEnd"/>
       <w:r>
@@ -6858,14 +6924,50 @@
         </w:pBdr>
         <w:ind w:left="1440"/>
       </w:pPr>
-      <w:r>
-        <w:rPr>
-          <w:rFonts w:ascii="Consolas" w:hAnsi="Consolas" w:cs="Consolas"/>
-          <w:color w:val="000000"/>
-          <w:sz w:val="19"/>
-          <w:szCs w:val="19"/>
-        </w:rPr>
-        <w:t>Sudo reboot</w:t>
+      <w:proofErr w:type="spellStart"/>
+      <w:proofErr w:type="gramStart"/>
+      <w:ins w:id="109" w:author="Ross Gardler" w:date="2014-11-29T00:06:00Z">
+        <w:r>
+          <w:rPr>
+            <w:rFonts w:ascii="Consolas" w:hAnsi="Consolas" w:cs="Consolas"/>
+            <w:color w:val="000000"/>
+            <w:sz w:val="19"/>
+            <w:szCs w:val="19"/>
+          </w:rPr>
+          <w:lastRenderedPageBreak/>
+          <w:t>s</w:t>
+        </w:r>
+      </w:ins>
+      <w:proofErr w:type="gramEnd"/>
+      <w:del w:id="110" w:author="Ross Gardler" w:date="2014-11-29T00:06:00Z">
+        <w:r>
+          <w:rPr>
+            <w:rFonts w:ascii="Consolas" w:hAnsi="Consolas" w:cs="Consolas"/>
+            <w:color w:val="000000"/>
+            <w:sz w:val="19"/>
+            <w:szCs w:val="19"/>
+          </w:rPr>
+          <w:delText>S</w:delText>
+        </w:r>
+      </w:del>
+      <w:r>
+        <w:rPr>
+          <w:rFonts w:ascii="Consolas" w:hAnsi="Consolas" w:cs="Consolas"/>
+          <w:color w:val="000000"/>
+          <w:sz w:val="19"/>
+          <w:szCs w:val="19"/>
+        </w:rPr>
+        <w:t>udo</w:t>
+      </w:r>
+      <w:proofErr w:type="spellEnd"/>
+      <w:r>
+        <w:rPr>
+          <w:rFonts w:ascii="Consolas" w:hAnsi="Consolas" w:cs="Consolas"/>
+          <w:color w:val="000000"/>
+          <w:sz w:val="19"/>
+          <w:szCs w:val="19"/>
+        </w:rPr>
+        <w:t xml:space="preserve"> reboot</w:t>
       </w:r>
     </w:p>
     <w:p>
@@ -6950,6 +7052,9 @@
           <w:ilvl w:val="1"/>
           <w:numId w:val="1"/>
         </w:numPr>
+        <w:rPr>
+          <w:ins w:id="111" w:author="Ross Gardler" w:date="2014-11-29T00:17:00Z"/>
+        </w:rPr>
       </w:pPr>
       <w:r>
         <w:t xml:space="preserve">Install and run the </w:t>
@@ -6959,12 +7064,48 @@
           <w:rPr>
             <w:rStyle w:val="Hyperlink"/>
           </w:rPr>
-          <w:t>Arduino IDE</w:t>
+          <w:t>Ardu</w:t>
+        </w:r>
+        <w:r>
+          <w:rPr>
+            <w:rStyle w:val="Hyperlink"/>
+          </w:rPr>
+          <w:t>i</w:t>
+        </w:r>
+        <w:r>
+          <w:rPr>
+            <w:rStyle w:val="Hyperlink"/>
+          </w:rPr>
+          <w:t>no IDE</w:t>
         </w:r>
       </w:hyperlink>
       <w:r>
         <w:t xml:space="preserve"> (we recommend the 1.5.8 version, with the Windows Installer).</w:t>
       </w:r>
+    </w:p>
+    <w:p>
+      <w:pPr>
+        <w:pStyle w:val="ListParagraph"/>
+        <w:numPr>
+          <w:ilvl w:val="2"/>
+          <w:numId w:val="1"/>
+        </w:numPr>
+        <w:pPrChange w:id="112" w:author="Ross Gardler" w:date="2014-11-29T00:17:00Z">
+          <w:pPr>
+            <w:pStyle w:val="ListParagraph"/>
+            <w:numPr>
+              <w:ilvl w:val="1"/>
+              <w:numId w:val="1"/>
+            </w:numPr>
+            <w:ind w:left="1440" w:hanging="360"/>
+          </w:pPr>
+        </w:pPrChange>
+      </w:pPr>
+      <w:ins w:id="113" w:author="Ross Gardler" w:date="2014-11-29T00:17:00Z">
+        <w:r>
+          <w:t>Note, you may need to rename the file to give it a “.exe” file extension as the current download has no extension</w:t>
+        </w:r>
+      </w:ins>
     </w:p>
     <w:p>
       <w:pPr>
@@ -6975,7 +7116,6 @@
         </w:numPr>
       </w:pPr>
       <w:r>
-        <w:lastRenderedPageBreak/>
         <w:t>If necessary, i</w:t>
       </w:r>
       <w:r>
@@ -6986,7 +7126,19 @@
           <w:rPr>
             <w:rStyle w:val="Hyperlink"/>
           </w:rPr>
-          <w:t>here</w:t>
+          <w:t>h</w:t>
+        </w:r>
+        <w:r>
+          <w:rPr>
+            <w:rStyle w:val="Hyperlink"/>
+          </w:rPr>
+          <w:t>e</w:t>
+        </w:r>
+        <w:r>
+          <w:rPr>
+            <w:rStyle w:val="Hyperlink"/>
+          </w:rPr>
+          <w:t>re</w:t>
         </w:r>
       </w:hyperlink>
       <w:r>
@@ -29330,15 +29482,6 @@
 </file>
 
 <file path=customXml/item1.xml><?xml version="1.0" encoding="utf-8"?>
-<?mso-contentType ?>
-<FormTemplates xmlns="http://schemas.microsoft.com/sharepoint/v3/contenttype/forms">
-  <Display>DocumentLibraryForm</Display>
-  <Edit>DocumentLibraryForm</Edit>
-  <New>DocumentLibraryForm</New>
-</FormTemplates>
-</file>
-
-<file path=customXml/item2.xml><?xml version="1.0" encoding="utf-8"?>
 <ct:contentTypeSchema xmlns:ct="http://schemas.microsoft.com/office/2006/metadata/contentType" xmlns:ma="http://schemas.microsoft.com/office/2006/metadata/properties/metaAttributes" ct:_="" ma:_="" ma:contentTypeName="Document" ma:contentTypeID="0x010100904520E0972A7F4A90AA2FAE3963F8F4" ma:contentTypeVersion="1" ma:contentTypeDescription="Create a new document." ma:contentTypeScope="" ma:versionID="4e3a609257714dcaa6fc957b6cff8646">
   <xsd:schema xmlns:xsd="http://www.w3.org/2001/XMLSchema" xmlns:xs="http://www.w3.org/2001/XMLSchema" xmlns:p="http://schemas.microsoft.com/office/2006/metadata/properties" xmlns:ns3="6a7013dd-676b-4d0f-a097-6ec28d9f176d" targetNamespace="http://schemas.microsoft.com/office/2006/metadata/properties" ma:root="true" ma:fieldsID="79d21f4b50b1a8bae92e9fedc65badb1" ns3:_="">
     <xsd:import namespace="6a7013dd-676b-4d0f-a097-6ec28d9f176d"/>
@@ -29478,6 +29621,15 @@
 </ct:contentTypeSchema>
 </file>
 
+<file path=customXml/item2.xml><?xml version="1.0" encoding="utf-8"?>
+<?mso-contentType ?>
+<FormTemplates xmlns="http://schemas.microsoft.com/sharepoint/v3/contenttype/forms">
+  <Display>DocumentLibraryForm</Display>
+  <Edit>DocumentLibraryForm</Edit>
+  <New>DocumentLibraryForm</New>
+</FormTemplates>
+</file>
+
 <file path=customXml/item3.xml><?xml version="1.0" encoding="utf-8"?>
 <p:properties xmlns:p="http://schemas.microsoft.com/office/2006/metadata/properties" xmlns:xsi="http://www.w3.org/2001/XMLSchema-instance" xmlns:pc="http://schemas.microsoft.com/office/infopath/2007/PartnerControls">
   <documentManagement/>
@@ -29489,14 +29641,6 @@
 </file>
 
 <file path=customXml/itemProps1.xml><?xml version="1.0" encoding="utf-8"?>
-<ds:datastoreItem xmlns:ds="http://schemas.openxmlformats.org/officeDocument/2006/customXml" ds:itemID="{5537CCE8-030B-46CA-A8B5-AE806C4CD1C6}">
-  <ds:schemaRefs>
-    <ds:schemaRef ds:uri="http://schemas.microsoft.com/sharepoint/v3/contenttype/forms"/>
-  </ds:schemaRefs>
-</ds:datastoreItem>
-</file>
-
-<file path=customXml/itemProps2.xml><?xml version="1.0" encoding="utf-8"?>
 <ds:datastoreItem xmlns:ds="http://schemas.openxmlformats.org/officeDocument/2006/customXml" ds:itemID="{05E9594F-6A77-4A35-97C9-A0CE91893518}">
   <ds:schemaRefs>
     <ds:schemaRef ds:uri="http://schemas.microsoft.com/office/2006/metadata/contentType"/>
@@ -29514,6 +29658,14 @@
 </ds:datastoreItem>
 </file>
 
+<file path=customXml/itemProps2.xml><?xml version="1.0" encoding="utf-8"?>
+<ds:datastoreItem xmlns:ds="http://schemas.openxmlformats.org/officeDocument/2006/customXml" ds:itemID="{5537CCE8-030B-46CA-A8B5-AE806C4CD1C6}">
+  <ds:schemaRefs>
+    <ds:schemaRef ds:uri="http://schemas.microsoft.com/sharepoint/v3/contenttype/forms"/>
+  </ds:schemaRefs>
+</ds:datastoreItem>
+</file>
+
 <file path=customXml/itemProps3.xml><?xml version="1.0" encoding="utf-8"?>
 <ds:datastoreItem xmlns:ds="http://schemas.openxmlformats.org/officeDocument/2006/customXml" ds:itemID="{06568755-B636-4AA6-8345-1BDA68E1C089}">
   <ds:schemaRefs>
@@ -29524,7 +29676,7 @@
 </file>
 
 <file path=customXml/itemProps4.xml><?xml version="1.0" encoding="utf-8"?>
-<ds:datastoreItem xmlns:ds="http://schemas.openxmlformats.org/officeDocument/2006/customXml" ds:itemID="{D4ACD84E-F269-4DDA-87E3-68864BF95842}">
+<ds:datastoreItem xmlns:ds="http://schemas.openxmlformats.org/officeDocument/2006/customXml" ds:itemID="{1BDAD493-C499-4AC6-B343-5678E39864A6}">
   <ds:schemaRefs>
     <ds:schemaRef ds:uri="http://schemas.openxmlformats.org/officeDocument/2006/bibliography"/>
   </ds:schemaRefs>

</xml_diff>